<commit_message>
info dump for question 1a
still need to paraphrase etc
</commit_message>
<xml_diff>
--- a/BankDataset_Sukjaem18029208_Laing0783063.docx
+++ b/BankDataset_Sukjaem18029208_Laing0783063.docx
@@ -70,16 +70,10 @@
           <w:szCs w:val="23"/>
         </w:rPr>
       </w:pPr>
-      <w:r>
-        <w:rPr>
-          <w:rFonts w:ascii="Times New Roman" w:hAnsi="Times New Roman" w:cs="Times New Roman"/>
-          <w:color w:val="E97132" w:themeColor="accent2"/>
-          <w:sz w:val="23"/>
-          <w:szCs w:val="23"/>
-        </w:rPr>
-        <w:t xml:space="preserve">a) </w:t>
-      </w:r>
-      <w:r>
+    </w:p>
+    <w:p>
+      <w:pPr>
+        <w:pStyle w:val="Default"/>
         <w:rPr>
           <w:rFonts w:ascii="Times New Roman" w:hAnsi="Times New Roman" w:cs="Times New Roman"/>
           <w:b/>
@@ -88,6 +82,25 @@
           <w:sz w:val="23"/>
           <w:szCs w:val="23"/>
         </w:rPr>
+      </w:pPr>
+      <w:r>
+        <w:rPr>
+          <w:rFonts w:ascii="Times New Roman" w:hAnsi="Times New Roman" w:cs="Times New Roman"/>
+          <w:color w:val="E97132" w:themeColor="accent2"/>
+          <w:sz w:val="23"/>
+          <w:szCs w:val="23"/>
+        </w:rPr>
+        <w:t>a)</w:t>
+      </w:r>
+      <w:r>
+        <w:rPr>
+          <w:rFonts w:ascii="Times New Roman" w:hAnsi="Times New Roman" w:cs="Times New Roman"/>
+          <w:b/>
+          <w:bCs/>
+          <w:color w:val="E97132" w:themeColor="accent2"/>
+          <w:sz w:val="23"/>
+          <w:szCs w:val="23"/>
+        </w:rPr>
         <w:t xml:space="preserve">Explain the KNN and Naïve Bayes Algorithms [10 marks] </w:t>
       </w:r>
     </w:p>
@@ -101,17 +114,6 @@
           <w:szCs w:val="23"/>
         </w:rPr>
       </w:pPr>
-    </w:p>
-    <w:p>
-      <w:pPr>
-        <w:pStyle w:val="Default"/>
-        <w:rPr>
-          <w:rFonts w:ascii="Times New Roman" w:hAnsi="Times New Roman" w:cs="Times New Roman"/>
-          <w:color w:val="E97132" w:themeColor="accent2"/>
-          <w:sz w:val="23"/>
-          <w:szCs w:val="23"/>
-        </w:rPr>
-      </w:pPr>
       <w:r>
         <w:rPr>
           <w:rFonts w:ascii="Times New Roman" w:hAnsi="Times New Roman" w:cs="Times New Roman"/>
@@ -121,6 +123,373 @@
         </w:rPr>
         <w:t xml:space="preserve">In your own words, explain how each of the KNN and Naïve Bayes algorithms work. </w:t>
       </w:r>
+    </w:p>
+    <w:p>
+      <w:pPr>
+        <w:pStyle w:val="Default"/>
+        <w:rPr>
+          <w:rFonts w:ascii="Times New Roman" w:hAnsi="Times New Roman" w:cs="Times New Roman"/>
+          <w:color w:val="E97132" w:themeColor="accent2"/>
+          <w:sz w:val="23"/>
+          <w:szCs w:val="23"/>
+        </w:rPr>
+      </w:pPr>
+    </w:p>
+    <w:p>
+      <w:pPr>
+        <w:pStyle w:val="ListParagraph"/>
+        <w:ind w:left="0"/>
+      </w:pPr>
+      <w:r>
+        <w:t>Naïve Bayes is a Classification theorem based on Bayes theorem.</w:t>
+      </w:r>
+    </w:p>
+    <w:p>
+      <w:pPr>
+        <w:pStyle w:val="ListParagraph"/>
+        <w:ind w:left="0"/>
+      </w:pPr>
+      <w:r>
+        <w:t>Baye theorem is based on probability, Probability is the likelihood of an event occurring.</w:t>
+      </w:r>
+    </w:p>
+    <w:p>
+      <w:pPr>
+        <w:pStyle w:val="ListParagraph"/>
+        <w:ind w:left="0"/>
+      </w:pPr>
+      <w:r>
+        <w:t>Conditional probability is the probability of an event occurring given another event has already occurred. Represented by P{A|B}.</w:t>
+      </w:r>
+    </w:p>
+    <w:p>
+      <w:pPr>
+        <w:pStyle w:val="ListParagraph"/>
+        <w:ind w:left="0"/>
+      </w:pPr>
+    </w:p>
+    <w:p>
+      <w:pPr>
+        <w:pStyle w:val="ListParagraph"/>
+        <w:ind w:left="0"/>
+      </w:pPr>
+      <w:r>
+        <w:t xml:space="preserve">Naïve bayes requires the variables or events being conditionally independent which means the occurrence of one event/variable does not affect the occurrence of another event. Meaning the presence/absence of one </w:t>
+      </w:r>
+      <w:proofErr w:type="spellStart"/>
+      <w:r>
+        <w:t>varriable</w:t>
+      </w:r>
+      <w:proofErr w:type="spellEnd"/>
+      <w:r>
+        <w:t xml:space="preserve"> has no effect on the other variable.</w:t>
+      </w:r>
+    </w:p>
+    <w:p>
+      <w:pPr>
+        <w:pStyle w:val="ListParagraph"/>
+        <w:ind w:left="0"/>
+      </w:pPr>
+    </w:p>
+    <w:p>
+      <w:pPr>
+        <w:pStyle w:val="ListParagraph"/>
+        <w:ind w:left="0"/>
+        <w:rPr>
+          <w:color w:val="A02B93" w:themeColor="accent5"/>
+        </w:rPr>
+      </w:pPr>
+      <w:r>
+        <w:rPr>
+          <w:color w:val="A02B93" w:themeColor="accent5"/>
+        </w:rPr>
+        <w:t>The algorithm works by calculating the probability of each class given the observed features of a datapoint and selecting the class with the highest probability as the predicted class.</w:t>
+      </w:r>
+    </w:p>
+    <w:p>
+      <w:pPr>
+        <w:pStyle w:val="ListParagraph"/>
+        <w:ind w:left="0"/>
+        <w:rPr>
+          <w:color w:val="A02B93" w:themeColor="accent5"/>
+        </w:rPr>
+      </w:pPr>
+      <w:r>
+        <w:rPr>
+          <w:color w:val="A02B93" w:themeColor="accent5"/>
+        </w:rPr>
+        <w:t>This is done by multiplying the prior probability with the conditional probability of each feature given the class and then normalising the result to obtain a probability distribution over all classes.</w:t>
+      </w:r>
+    </w:p>
+    <w:p>
+      <w:pPr>
+        <w:pStyle w:val="ListParagraph"/>
+        <w:ind w:left="0"/>
+        <w:rPr>
+          <w:color w:val="A02B93" w:themeColor="accent5"/>
+        </w:rPr>
+      </w:pPr>
+      <w:r>
+        <w:rPr>
+          <w:color w:val="A02B93" w:themeColor="accent5"/>
+        </w:rPr>
+        <w:t>Naïve Bayes multiplies the prior probability with the conditional probability.</w:t>
+      </w:r>
+    </w:p>
+    <w:p>
+      <w:pPr>
+        <w:pStyle w:val="ListParagraph"/>
+        <w:rPr>
+          <w:color w:val="A02B93" w:themeColor="accent5"/>
+        </w:rPr>
+      </w:pPr>
+    </w:p>
+    <w:p>
+      <w:r>
+        <w:t>Gaussian Naïve Bayes is used for Continuous data and assumes the data follows a normal distribution</w:t>
+      </w:r>
+      <w:r>
+        <w:t>.</w:t>
+      </w:r>
+    </w:p>
+    <w:p>
+      <w:pPr>
+        <w:pStyle w:val="ListParagraph"/>
+        <w:ind w:left="0"/>
+        <w:rPr>
+          <w:color w:val="4EA72E" w:themeColor="accent6"/>
+        </w:rPr>
+      </w:pPr>
+      <w:r>
+        <w:rPr>
+          <w:color w:val="4EA72E" w:themeColor="accent6"/>
+        </w:rPr>
+        <w:t>Slides: Continuous data can be handles by binning -  done automatically by most DM products. An alternative scheme for continuous data is to compute probabilities using gaussian distribution</w:t>
+      </w:r>
+    </w:p>
+    <w:p>
+      <w:pPr>
+        <w:pStyle w:val="ListParagraph"/>
+        <w:ind w:left="0"/>
+      </w:pPr>
+      <w:r>
+        <w:drawing>
+          <wp:inline distT="0" distB="0" distL="0" distR="0" wp14:anchorId="461A32BA" wp14:editId="7618EA00">
+            <wp:extent cx="4740051" cy="1280271"/>
+            <wp:effectExtent l="0" t="0" r="3810" b="0"/>
+            <wp:docPr id="1602891560" name="Picture 1"/>
+            <wp:cNvGraphicFramePr>
+              <a:graphicFrameLocks xmlns:a="http://schemas.openxmlformats.org/drawingml/2006/main" noChangeAspect="1"/>
+            </wp:cNvGraphicFramePr>
+            <a:graphic xmlns:a="http://schemas.openxmlformats.org/drawingml/2006/main">
+              <a:graphicData uri="http://schemas.openxmlformats.org/drawingml/2006/picture">
+                <pic:pic xmlns:pic="http://schemas.openxmlformats.org/drawingml/2006/picture">
+                  <pic:nvPicPr>
+                    <pic:cNvPr id="1602891560" name=""/>
+                    <pic:cNvPicPr/>
+                  </pic:nvPicPr>
+                  <pic:blipFill>
+                    <a:blip r:embed="rId7"/>
+                    <a:stretch>
+                      <a:fillRect/>
+                    </a:stretch>
+                  </pic:blipFill>
+                  <pic:spPr>
+                    <a:xfrm>
+                      <a:off x="0" y="0"/>
+                      <a:ext cx="4740051" cy="1280271"/>
+                    </a:xfrm>
+                    <a:prstGeom prst="rect">
+                      <a:avLst/>
+                    </a:prstGeom>
+                  </pic:spPr>
+                </pic:pic>
+              </a:graphicData>
+            </a:graphic>
+          </wp:inline>
+        </w:drawing>
+      </w:r>
+    </w:p>
+    <w:p>
+      <w:pPr>
+        <w:pStyle w:val="ListParagraph"/>
+        <w:ind w:left="0"/>
+        <w:rPr>
+          <w:sz w:val="20"/>
+          <w:szCs w:val="20"/>
+        </w:rPr>
+      </w:pPr>
+      <w:r>
+        <w:rPr>
+          <w:color w:val="4EA72E" w:themeColor="accent6"/>
+        </w:rPr>
+        <w:t xml:space="preserve">Slides: </w:t>
+      </w:r>
+      <w:r>
+        <w:rPr>
+          <w:rStyle w:val="textlayer--absolute"/>
+          <w:rFonts w:ascii="Arial" w:hAnsi="Arial" w:cs="Arial"/>
+          <w:sz w:val="20"/>
+          <w:szCs w:val="20"/>
+          <w:shd w:val="clear" w:color="auto" w:fill="F2F2F2"/>
+        </w:rPr>
+        <w:t>General Characteristics of Naïve Bayes</w:t>
+      </w:r>
+      <w:r>
+        <w:rPr>
+          <w:rFonts w:ascii="Lato" w:hAnsi="Lato"/>
+          <w:color w:val="000000"/>
+          <w:sz w:val="20"/>
+          <w:szCs w:val="20"/>
+        </w:rPr>
+        <w:br/>
+      </w:r>
+      <w:r>
+        <w:rPr>
+          <w:rStyle w:val="textlayer--absolute"/>
+          <w:rFonts w:ascii="Arial" w:hAnsi="Arial" w:cs="Arial"/>
+          <w:sz w:val="20"/>
+          <w:szCs w:val="20"/>
+          <w:shd w:val="clear" w:color="auto" w:fill="F2F2F2"/>
+        </w:rPr>
+        <w:t>• One of the most efficient classification techniques as it makes only one</w:t>
+      </w:r>
+      <w:r>
+        <w:rPr>
+          <w:rFonts w:ascii="Lato" w:hAnsi="Lato"/>
+          <w:color w:val="000000"/>
+          <w:sz w:val="20"/>
+          <w:szCs w:val="20"/>
+        </w:rPr>
+        <w:br/>
+      </w:r>
+      <w:r>
+        <w:rPr>
+          <w:rStyle w:val="textlayer--absolute"/>
+          <w:rFonts w:ascii="Arial" w:hAnsi="Arial" w:cs="Arial"/>
+          <w:sz w:val="20"/>
+          <w:szCs w:val="20"/>
+          <w:shd w:val="clear" w:color="auto" w:fill="F2F2F2"/>
+        </w:rPr>
+        <w:t>pass through training data</w:t>
+      </w:r>
+      <w:r>
+        <w:rPr>
+          <w:rFonts w:ascii="Lato" w:hAnsi="Lato"/>
+          <w:color w:val="000000"/>
+          <w:sz w:val="20"/>
+          <w:szCs w:val="20"/>
+        </w:rPr>
+        <w:br/>
+      </w:r>
+      <w:r>
+        <w:rPr>
+          <w:rStyle w:val="textlayer--absolute"/>
+          <w:rFonts w:ascii="Arial" w:hAnsi="Arial" w:cs="Arial"/>
+          <w:sz w:val="20"/>
+          <w:szCs w:val="20"/>
+          <w:shd w:val="clear" w:color="auto" w:fill="F2F2F2"/>
+        </w:rPr>
+        <w:t>• Naïve Bayes works well in practise even though features may not be</w:t>
+      </w:r>
+      <w:r>
+        <w:rPr>
+          <w:rFonts w:ascii="Lato" w:hAnsi="Lato"/>
+          <w:color w:val="000000"/>
+          <w:sz w:val="20"/>
+          <w:szCs w:val="20"/>
+        </w:rPr>
+        <w:br/>
+      </w:r>
+      <w:r>
+        <w:rPr>
+          <w:rStyle w:val="textlayer--absolute"/>
+          <w:rFonts w:ascii="Arial" w:hAnsi="Arial" w:cs="Arial"/>
+          <w:sz w:val="20"/>
+          <w:szCs w:val="20"/>
+          <w:shd w:val="clear" w:color="auto" w:fill="F2F2F2"/>
+        </w:rPr>
+        <w:t>statistically independent</w:t>
+      </w:r>
+      <w:r>
+        <w:rPr>
+          <w:rFonts w:ascii="Lato" w:hAnsi="Lato"/>
+          <w:color w:val="000000"/>
+          <w:sz w:val="20"/>
+          <w:szCs w:val="20"/>
+        </w:rPr>
+        <w:br/>
+      </w:r>
+      <w:r>
+        <w:rPr>
+          <w:rStyle w:val="textlayer--absolute"/>
+          <w:rFonts w:ascii="Arial" w:hAnsi="Arial" w:cs="Arial"/>
+          <w:sz w:val="20"/>
+          <w:szCs w:val="20"/>
+          <w:shd w:val="clear" w:color="auto" w:fill="F2F2F2"/>
+        </w:rPr>
+        <w:t>• In cases where a large number of features are dependent on each other,</w:t>
+      </w:r>
+      <w:r>
+        <w:rPr>
+          <w:rFonts w:ascii="Lato" w:hAnsi="Lato"/>
+          <w:color w:val="000000"/>
+          <w:sz w:val="20"/>
+          <w:szCs w:val="20"/>
+        </w:rPr>
+        <w:br/>
+      </w:r>
+      <w:r>
+        <w:rPr>
+          <w:rStyle w:val="textlayer--absolute"/>
+          <w:rFonts w:ascii="Arial" w:hAnsi="Arial" w:cs="Arial"/>
+          <w:sz w:val="20"/>
+          <w:szCs w:val="20"/>
+          <w:shd w:val="clear" w:color="auto" w:fill="F2F2F2"/>
+        </w:rPr>
+        <w:t>accuracy could drop substantially and a more advanced version called</w:t>
+      </w:r>
+      <w:r>
+        <w:rPr>
+          <w:rFonts w:ascii="Lato" w:hAnsi="Lato"/>
+          <w:color w:val="000000"/>
+          <w:sz w:val="20"/>
+          <w:szCs w:val="20"/>
+        </w:rPr>
+        <w:br/>
+      </w:r>
+      <w:r>
+        <w:rPr>
+          <w:rStyle w:val="textlayer--absolute"/>
+          <w:rFonts w:ascii="Arial" w:hAnsi="Arial" w:cs="Arial"/>
+          <w:sz w:val="20"/>
+          <w:szCs w:val="20"/>
+          <w:shd w:val="clear" w:color="auto" w:fill="F2F2F2"/>
+        </w:rPr>
+        <w:t>Bayesian Network should be used</w:t>
+      </w:r>
+    </w:p>
+    <w:p>
+      <w:pPr>
+        <w:pStyle w:val="Default"/>
+        <w:rPr>
+          <w:rFonts w:ascii="Times New Roman" w:hAnsi="Times New Roman" w:cs="Times New Roman"/>
+          <w:color w:val="E97132" w:themeColor="accent2"/>
+          <w:sz w:val="23"/>
+          <w:szCs w:val="23"/>
+        </w:rPr>
+      </w:pPr>
+    </w:p>
+    <w:p>
+      <w:pPr>
+        <w:pStyle w:val="Default"/>
+        <w:rPr>
+          <w:rFonts w:ascii="Times New Roman" w:hAnsi="Times New Roman" w:cs="Times New Roman"/>
+          <w:color w:val="E97132" w:themeColor="accent2"/>
+          <w:sz w:val="23"/>
+          <w:szCs w:val="23"/>
+        </w:rPr>
+      </w:pPr>
     </w:p>
     <w:p>
       <w:pPr>
@@ -737,7 +1106,6 @@
         <w:t xml:space="preserve">Use the </w:t>
       </w:r>
       <w:proofErr w:type="spellStart"/>
-      <w:proofErr w:type="gramStart"/>
       <w:r>
         <w:rPr>
           <w:rFonts w:ascii="Times New Roman" w:hAnsi="Times New Roman" w:cs="Times New Roman"/>
@@ -748,7 +1116,6 @@
         <w:t>sklearn.MLPClassifier</w:t>
       </w:r>
       <w:proofErr w:type="spellEnd"/>
-      <w:proofErr w:type="gramEnd"/>
       <w:r>
         <w:rPr>
           <w:rFonts w:ascii="Times New Roman" w:hAnsi="Times New Roman" w:cs="Times New Roman"/>
@@ -1148,17 +1515,7 @@
           <w:sz w:val="23"/>
           <w:szCs w:val="23"/>
         </w:rPr>
-        <w:t xml:space="preserve">1. Python Notebook </w:t>
-      </w:r>
-      <w:proofErr w:type="gramStart"/>
-      <w:r>
-        <w:rPr>
-          <w:rFonts w:ascii="Times New Roman" w:hAnsi="Times New Roman" w:cs="Times New Roman"/>
-          <w:color w:val="E97132" w:themeColor="accent2"/>
-          <w:sz w:val="23"/>
-          <w:szCs w:val="23"/>
-        </w:rPr>
-        <w:t>(.</w:t>
+        <w:t>1. Python Notebook (.</w:t>
       </w:r>
       <w:proofErr w:type="spellStart"/>
       <w:r>
@@ -1171,7 +1528,6 @@
         <w:t>ipynb</w:t>
       </w:r>
       <w:proofErr w:type="spellEnd"/>
-      <w:proofErr w:type="gramEnd"/>
       <w:r>
         <w:rPr>
           <w:rFonts w:ascii="Times New Roman" w:hAnsi="Times New Roman" w:cs="Times New Roman"/>
@@ -1230,7 +1586,7 @@
       </w:r>
     </w:p>
     <w:sectPr>
-      <w:headerReference w:type="default" r:id="rId6"/>
+      <w:headerReference w:type="default" r:id="rId8"/>
       <w:pgSz w:w="11906" w:h="16838"/>
       <w:pgMar w:top="1440" w:right="1440" w:bottom="1440" w:left="1440" w:header="709" w:footer="709" w:gutter="0"/>
       <w:cols w:space="708"/>
@@ -1316,6 +1672,104 @@
     </w:r>
   </w:p>
 </w:hdr>
+</file>
+
+<file path=word/numbering.xml><?xml version="1.0" encoding="utf-8"?>
+<w:numbering xmlns:wpc="http://schemas.microsoft.com/office/word/2010/wordprocessingCanvas" xmlns:cx="http://schemas.microsoft.com/office/drawing/2014/chartex" xmlns:cx1="http://schemas.microsoft.com/office/drawing/2015/9/8/chartex" xmlns:cx2="http://schemas.microsoft.com/office/drawing/2015/10/21/chartex" xmlns:cx3="http://schemas.microsoft.com/office/drawing/2016/5/9/chartex" xmlns:cx4="http://schemas.microsoft.com/office/drawing/2016/5/10/chartex" xmlns:cx5="http://schemas.microsoft.com/office/drawing/2016/5/11/chartex" xmlns:cx6="http://schemas.microsoft.com/office/drawing/2016/5/12/chartex" xmlns:cx7="http://schemas.microsoft.com/office/drawing/2016/5/13/chartex" xmlns:cx8="http://schemas.microsoft.com/office/drawing/2016/5/14/chartex" xmlns:mc="http://schemas.openxmlformats.org/markup-compatibility/2006" xmlns:aink="http://schemas.microsoft.com/office/drawing/2016/ink" xmlns:am3d="http://schemas.microsoft.com/office/drawing/2017/model3d" xmlns:o="urn:schemas-microsoft-com:office:office" xmlns:oel="http://schemas.microsoft.com/office/2019/extlst" xmlns:r="http://schemas.openxmlformats.org/officeDocument/2006/relationships" xmlns:m="http://schemas.openxmlformats.org/officeDocument/2006/math" xmlns:v="urn:schemas-microsoft-com:vml" xmlns:wp14="http://schemas.microsoft.com/office/word/2010/wordprocessingDrawing" xmlns:wp="http://schemas.openxmlformats.org/drawingml/2006/wordprocessingDrawing" xmlns:w10="urn:schemas-microsoft-com:office:word" xmlns:w="http://schemas.openxmlformats.org/wordprocessingml/2006/main" xmlns:w14="http://schemas.microsoft.com/office/word/2010/wordml" xmlns:w15="http://schemas.microsoft.com/office/word/2012/wordml" xmlns:w16cex="http://schemas.microsoft.com/office/word/2018/wordml/cex" xmlns:w16cid="http://schemas.microsoft.com/office/word/2016/wordml/cid" xmlns:w16="http://schemas.microsoft.com/office/word/2018/wordml" xmlns:w16du="http://schemas.microsoft.com/office/word/2023/wordml/word16du" xmlns:w16sdtdh="http://schemas.microsoft.com/office/word/2020/wordml/sdtdatahash" xmlns:w16se="http://schemas.microsoft.com/office/word/2015/wordml/symex" xmlns:wpg="http://schemas.microsoft.com/office/word/2010/wordprocessingGroup" xmlns:wpi="http://schemas.microsoft.com/office/word/2010/wordprocessingInk" xmlns:wne="http://schemas.microsoft.com/office/word/2006/wordml" xmlns:wps="http://schemas.microsoft.com/office/word/2010/wordprocessingShape" mc:Ignorable="w14 w15 w16se w16cid w16 w16cex w16sdtdh w16du wp14">
+  <w:abstractNum w:abstractNumId="0" w15:restartNumberingAfterBreak="0">
+    <w:nsid w:val="72F45E53"/>
+    <w:multiLevelType w:val="hybridMultilevel"/>
+    <w:tmpl w:val="2CDEAE3A"/>
+    <w:lvl w:ilvl="0" w:tplc="14090017">
+      <w:start w:val="1"/>
+      <w:numFmt w:val="lowerLetter"/>
+      <w:lvlText w:val="%1)"/>
+      <w:lvlJc w:val="left"/>
+      <w:pPr>
+        <w:ind w:left="720" w:hanging="360"/>
+      </w:pPr>
+      <w:rPr>
+        <w:rFonts w:hint="default"/>
+        <w:b w:val="0"/>
+      </w:rPr>
+    </w:lvl>
+    <w:lvl w:ilvl="1" w:tplc="14090019" w:tentative="1">
+      <w:start w:val="1"/>
+      <w:numFmt w:val="lowerLetter"/>
+      <w:lvlText w:val="%2."/>
+      <w:lvlJc w:val="left"/>
+      <w:pPr>
+        <w:ind w:left="1440" w:hanging="360"/>
+      </w:pPr>
+    </w:lvl>
+    <w:lvl w:ilvl="2" w:tplc="1409001B" w:tentative="1">
+      <w:start w:val="1"/>
+      <w:numFmt w:val="lowerRoman"/>
+      <w:lvlText w:val="%3."/>
+      <w:lvlJc w:val="right"/>
+      <w:pPr>
+        <w:ind w:left="2160" w:hanging="180"/>
+      </w:pPr>
+    </w:lvl>
+    <w:lvl w:ilvl="3" w:tplc="1409000F" w:tentative="1">
+      <w:start w:val="1"/>
+      <w:numFmt w:val="decimal"/>
+      <w:lvlText w:val="%4."/>
+      <w:lvlJc w:val="left"/>
+      <w:pPr>
+        <w:ind w:left="2880" w:hanging="360"/>
+      </w:pPr>
+    </w:lvl>
+    <w:lvl w:ilvl="4" w:tplc="14090019" w:tentative="1">
+      <w:start w:val="1"/>
+      <w:numFmt w:val="lowerLetter"/>
+      <w:lvlText w:val="%5."/>
+      <w:lvlJc w:val="left"/>
+      <w:pPr>
+        <w:ind w:left="3600" w:hanging="360"/>
+      </w:pPr>
+    </w:lvl>
+    <w:lvl w:ilvl="5" w:tplc="1409001B" w:tentative="1">
+      <w:start w:val="1"/>
+      <w:numFmt w:val="lowerRoman"/>
+      <w:lvlText w:val="%6."/>
+      <w:lvlJc w:val="right"/>
+      <w:pPr>
+        <w:ind w:left="4320" w:hanging="180"/>
+      </w:pPr>
+    </w:lvl>
+    <w:lvl w:ilvl="6" w:tplc="1409000F" w:tentative="1">
+      <w:start w:val="1"/>
+      <w:numFmt w:val="decimal"/>
+      <w:lvlText w:val="%7."/>
+      <w:lvlJc w:val="left"/>
+      <w:pPr>
+        <w:ind w:left="5040" w:hanging="360"/>
+      </w:pPr>
+    </w:lvl>
+    <w:lvl w:ilvl="7" w:tplc="14090019" w:tentative="1">
+      <w:start w:val="1"/>
+      <w:numFmt w:val="lowerLetter"/>
+      <w:lvlText w:val="%8."/>
+      <w:lvlJc w:val="left"/>
+      <w:pPr>
+        <w:ind w:left="5760" w:hanging="360"/>
+      </w:pPr>
+    </w:lvl>
+    <w:lvl w:ilvl="8" w:tplc="1409001B" w:tentative="1">
+      <w:start w:val="1"/>
+      <w:numFmt w:val="lowerRoman"/>
+      <w:lvlText w:val="%9."/>
+      <w:lvlJc w:val="right"/>
+      <w:pPr>
+        <w:ind w:left="6480" w:hanging="180"/>
+      </w:pPr>
+    </w:lvl>
+  </w:abstractNum>
+  <w:num w:numId="1" w16cid:durableId="79644049">
+    <w:abstractNumId w:val="0"/>
+  </w:num>
+</w:numbering>
 </file>
 
 <file path=word/styles.xml><?xml version="1.0" encoding="utf-8"?>
@@ -1718,6 +2172,7 @@
   <w:style w:type="paragraph" w:default="1" w:styleId="Normal">
     <w:name w:val="Normal"/>
     <w:qFormat/>
+    <w:rsid w:val="002C4440"/>
   </w:style>
   <w:style w:type="paragraph" w:styleId="Heading1">
     <w:name w:val="heading 1"/>
@@ -2295,6 +2750,11 @@
     <w:link w:val="Footer"/>
     <w:uiPriority w:val="99"/>
     <w:rsid w:val="002D7A40"/>
+  </w:style>
+  <w:style w:type="character" w:customStyle="1" w:styleId="textlayer--absolute">
+    <w:name w:val="textlayer--absolute"/>
+    <w:basedOn w:val="DefaultParagraphFont"/>
+    <w:rsid w:val="002C4440"/>
   </w:style>
 </w:styles>
 </file>

</xml_diff>

<commit_message>
Updated Word Doc + New Appendix Document
Updated half of question 1a. Added appendix doc to show all the hard copies of the Illustrations
</commit_message>
<xml_diff>
--- a/BankDataset_Sukjaem18029208_Laing0783063.docx
+++ b/BankDataset_Sukjaem18029208_Laing0783063.docx
@@ -83,6 +83,7 @@
           <w:szCs w:val="23"/>
         </w:rPr>
       </w:pPr>
+      <w:proofErr w:type="gramStart"/>
       <w:r>
         <w:rPr>
           <w:rFonts w:ascii="Times New Roman" w:hAnsi="Times New Roman" w:cs="Times New Roman"/>
@@ -101,7 +102,19 @@
           <w:sz w:val="23"/>
           <w:szCs w:val="23"/>
         </w:rPr>
-        <w:t xml:space="preserve">Explain the KNN and Naïve Bayes Algorithms [10 marks] </w:t>
+        <w:t>Explain</w:t>
+      </w:r>
+      <w:proofErr w:type="gramEnd"/>
+      <w:r>
+        <w:rPr>
+          <w:rFonts w:ascii="Times New Roman" w:hAnsi="Times New Roman" w:cs="Times New Roman"/>
+          <w:b/>
+          <w:bCs/>
+          <w:color w:val="E97132" w:themeColor="accent2"/>
+          <w:sz w:val="23"/>
+          <w:szCs w:val="23"/>
+        </w:rPr>
+        <w:t xml:space="preserve"> the KNN and Naïve Bayes Algorithms [10 marks] </w:t>
       </w:r>
     </w:p>
     <w:p>
@@ -137,147 +150,273 @@
     </w:p>
     <w:p>
       <w:pPr>
-        <w:pStyle w:val="ListParagraph"/>
-        <w:ind w:left="0"/>
-      </w:pPr>
-      <w:r>
-        <w:t>Naïve Bayes is a Classification theorem based on Bayes theorem.</w:t>
-      </w:r>
-    </w:p>
-    <w:p>
-      <w:pPr>
-        <w:pStyle w:val="ListParagraph"/>
-        <w:ind w:left="0"/>
-      </w:pPr>
-      <w:r>
-        <w:t>Baye theorem is based on probability, Probability is the likelihood of an event occurring.</w:t>
-      </w:r>
-    </w:p>
-    <w:p>
-      <w:pPr>
-        <w:pStyle w:val="ListParagraph"/>
-        <w:ind w:left="0"/>
-      </w:pPr>
-      <w:r>
-        <w:t>Conditional probability is the probability of an event occurring given another event has already occurred. Represented by P{A|B}.</w:t>
-      </w:r>
-    </w:p>
-    <w:p>
-      <w:pPr>
-        <w:pStyle w:val="ListParagraph"/>
-        <w:ind w:left="0"/>
-      </w:pPr>
-    </w:p>
-    <w:p>
-      <w:pPr>
-        <w:pStyle w:val="ListParagraph"/>
-        <w:ind w:left="0"/>
-      </w:pPr>
-      <w:r>
-        <w:t xml:space="preserve">Naïve bayes requires the variables or events being conditionally independent which means the occurrence of one event/variable does not affect the occurrence of another event. Meaning the presence/absence of one </w:t>
-      </w:r>
-      <w:proofErr w:type="spellStart"/>
-      <w:r>
-        <w:t>varriable</w:t>
-      </w:r>
-      <w:proofErr w:type="spellEnd"/>
-      <w:r>
-        <w:t xml:space="preserve"> has no effect on the other variable.</w:t>
-      </w:r>
-    </w:p>
-    <w:p>
-      <w:pPr>
-        <w:pStyle w:val="ListParagraph"/>
-        <w:ind w:left="0"/>
-      </w:pPr>
-    </w:p>
-    <w:p>
-      <w:pPr>
-        <w:pStyle w:val="ListParagraph"/>
-        <w:ind w:left="0"/>
-        <w:rPr>
-          <w:color w:val="A02B93" w:themeColor="accent5"/>
-        </w:rPr>
-      </w:pPr>
-      <w:r>
-        <w:rPr>
-          <w:color w:val="A02B93" w:themeColor="accent5"/>
-        </w:rPr>
-        <w:t>The algorithm works by calculating the probability of each class given the observed features of a datapoint and selecting the class with the highest probability as the predicted class.</w:t>
-      </w:r>
-    </w:p>
-    <w:p>
-      <w:pPr>
-        <w:pStyle w:val="ListParagraph"/>
-        <w:ind w:left="0"/>
-        <w:rPr>
-          <w:color w:val="A02B93" w:themeColor="accent5"/>
-        </w:rPr>
-      </w:pPr>
-      <w:r>
-        <w:rPr>
-          <w:color w:val="A02B93" w:themeColor="accent5"/>
-        </w:rPr>
-        <w:t>This is done by multiplying the prior probability with the conditional probability of each feature given the class and then normalising the result to obtain a probability distribution over all classes.</w:t>
-      </w:r>
-    </w:p>
-    <w:p>
-      <w:pPr>
-        <w:pStyle w:val="ListParagraph"/>
-        <w:ind w:left="0"/>
-        <w:rPr>
-          <w:color w:val="A02B93" w:themeColor="accent5"/>
-        </w:rPr>
-      </w:pPr>
-      <w:r>
-        <w:rPr>
-          <w:color w:val="A02B93" w:themeColor="accent5"/>
-        </w:rPr>
-        <w:t>Naïve Bayes multiplies the prior probability with the conditional probability.</w:t>
-      </w:r>
-    </w:p>
-    <w:p>
-      <w:pPr>
-        <w:pStyle w:val="ListParagraph"/>
-        <w:rPr>
-          <w:color w:val="A02B93" w:themeColor="accent5"/>
-        </w:rPr>
-      </w:pPr>
-    </w:p>
-    <w:p>
-      <w:r>
-        <w:t>Gaussian Naïve Bayes is used for Continuous data and assumes the data follows a normal distribution</w:t>
-      </w:r>
-      <w:r>
-        <w:t>.</w:t>
-      </w:r>
-    </w:p>
-    <w:p>
-      <w:pPr>
-        <w:pStyle w:val="ListParagraph"/>
-        <w:ind w:left="0"/>
-        <w:rPr>
-          <w:color w:val="4EA72E" w:themeColor="accent6"/>
-        </w:rPr>
-      </w:pPr>
-      <w:r>
-        <w:rPr>
-          <w:color w:val="4EA72E" w:themeColor="accent6"/>
-        </w:rPr>
-        <w:t>Slides: Continuous data can be handles by binning -  done automatically by most DM products. An alternative scheme for continuous data is to compute probabilities using gaussian distribution</w:t>
-      </w:r>
-    </w:p>
-    <w:p>
-      <w:pPr>
-        <w:pStyle w:val="ListParagraph"/>
-        <w:ind w:left="0"/>
-      </w:pPr>
-      <w:r>
+        <w:pStyle w:val="Heading2"/>
+      </w:pPr>
+      <w:r>
+        <w:t xml:space="preserve">KNN Algorithm </w:t>
+      </w:r>
+    </w:p>
+    <w:p>
+      <w:pPr>
+        <w:pStyle w:val="Default"/>
+        <w:rPr>
+          <w:rFonts w:ascii="Times New Roman" w:hAnsi="Times New Roman" w:cs="Times New Roman"/>
+          <w:color w:val="E97132" w:themeColor="accent2"/>
+          <w:sz w:val="23"/>
+          <w:szCs w:val="23"/>
+        </w:rPr>
+      </w:pPr>
+    </w:p>
+    <w:p>
+      <w:pPr>
+        <w:pStyle w:val="Default"/>
+        <w:rPr>
+          <w:rFonts w:ascii="Times New Roman" w:hAnsi="Times New Roman" w:cs="Times New Roman"/>
+          <w:color w:val="E97132" w:themeColor="accent2"/>
+          <w:sz w:val="23"/>
+          <w:szCs w:val="23"/>
+        </w:rPr>
+      </w:pPr>
+    </w:p>
+    <w:p>
+      <w:pPr>
+        <w:pStyle w:val="Heading2"/>
+      </w:pPr>
+      <w:r>
+        <w:t>Naïve Bayes</w:t>
+      </w:r>
+      <w:r>
+        <w:t xml:space="preserve"> Algorithm</w:t>
+      </w:r>
+    </w:p>
+    <w:p>
+      <w:pPr>
+        <w:spacing w:line="360" w:lineRule="auto"/>
+        <w:jc w:val="both"/>
+        <w:rPr>
+          <w:rFonts w:ascii="Arial" w:hAnsi="Arial" w:cs="Arial"/>
+          <w:color w:val="090922"/>
+          <w:sz w:val="20"/>
+          <w:szCs w:val="20"/>
+        </w:rPr>
+      </w:pPr>
+      <w:r>
+        <w:rPr>
+          <w:rFonts w:ascii="Arial" w:hAnsi="Arial" w:cs="Arial"/>
+          <w:color w:val="090922"/>
+          <w:sz w:val="20"/>
+          <w:szCs w:val="20"/>
+        </w:rPr>
+        <w:t xml:space="preserve">Naïve Bayes is a Machine Learning method that is a part of Supervised Learning and is used to Classify objects. Examples of its use can be shown in weather predictions and medical diagnosis. </w:t>
+      </w:r>
+      <w:r>
+        <w:rPr>
+          <w:rFonts w:ascii="Arial" w:hAnsi="Arial" w:cs="Arial"/>
+          <w:color w:val="090922"/>
+          <w:sz w:val="20"/>
+          <w:szCs w:val="20"/>
+        </w:rPr>
+        <w:t xml:space="preserve">Naïve Bayes is suitable for Continuous Data. </w:t>
+      </w:r>
+      <w:r>
+        <w:rPr>
+          <w:rFonts w:ascii="Arial" w:hAnsi="Arial" w:cs="Arial"/>
+          <w:color w:val="090922"/>
+          <w:sz w:val="20"/>
+          <w:szCs w:val="20"/>
+        </w:rPr>
+        <w:t>The</w:t>
+      </w:r>
+      <w:r>
+        <w:rPr>
+          <w:rFonts w:ascii="Arial" w:hAnsi="Arial" w:cs="Arial"/>
+          <w:color w:val="090922"/>
+          <w:sz w:val="20"/>
+          <w:szCs w:val="20"/>
+        </w:rPr>
+        <w:t xml:space="preserve"> advantage</w:t>
+      </w:r>
+      <w:r>
+        <w:rPr>
+          <w:rFonts w:ascii="Arial" w:hAnsi="Arial" w:cs="Arial"/>
+          <w:color w:val="090922"/>
+          <w:sz w:val="20"/>
+          <w:szCs w:val="20"/>
+        </w:rPr>
+        <w:t>s</w:t>
+      </w:r>
+      <w:r>
+        <w:rPr>
+          <w:rFonts w:ascii="Arial" w:hAnsi="Arial" w:cs="Arial"/>
+          <w:color w:val="090922"/>
+          <w:sz w:val="20"/>
+          <w:szCs w:val="20"/>
+        </w:rPr>
+        <w:t xml:space="preserve"> of this model </w:t>
+      </w:r>
+      <w:r>
+        <w:rPr>
+          <w:rFonts w:ascii="Arial" w:hAnsi="Arial" w:cs="Arial"/>
+          <w:color w:val="090922"/>
+          <w:sz w:val="20"/>
+          <w:szCs w:val="20"/>
+        </w:rPr>
+        <w:t>are</w:t>
+      </w:r>
+      <w:r>
+        <w:rPr>
+          <w:rFonts w:ascii="Arial" w:hAnsi="Arial" w:cs="Arial"/>
+          <w:color w:val="090922"/>
+          <w:sz w:val="20"/>
+          <w:szCs w:val="20"/>
+        </w:rPr>
+        <w:t xml:space="preserve"> i</w:t>
+      </w:r>
+      <w:r>
+        <w:rPr>
+          <w:rFonts w:ascii="Arial" w:hAnsi="Arial" w:cs="Arial"/>
+          <w:color w:val="090922"/>
+          <w:sz w:val="20"/>
+          <w:szCs w:val="20"/>
+        </w:rPr>
+        <w:t xml:space="preserve">t is simple </w:t>
+      </w:r>
+      <w:r>
+        <w:rPr>
+          <w:rFonts w:ascii="Arial" w:hAnsi="Arial" w:cs="Arial"/>
+          <w:color w:val="090922"/>
+          <w:sz w:val="20"/>
+          <w:szCs w:val="20"/>
+        </w:rPr>
+        <w:t xml:space="preserve">and fast </w:t>
+      </w:r>
+      <w:r>
+        <w:rPr>
+          <w:rFonts w:ascii="Arial" w:hAnsi="Arial" w:cs="Arial"/>
+          <w:color w:val="090922"/>
+          <w:sz w:val="20"/>
+          <w:szCs w:val="20"/>
+        </w:rPr>
+        <w:t xml:space="preserve">to </w:t>
+      </w:r>
+      <w:proofErr w:type="gramStart"/>
+      <w:r>
+        <w:rPr>
+          <w:rFonts w:ascii="Arial" w:hAnsi="Arial" w:cs="Arial"/>
+          <w:color w:val="090922"/>
+          <w:sz w:val="20"/>
+          <w:szCs w:val="20"/>
+        </w:rPr>
+        <w:t>implement</w:t>
+      </w:r>
+      <w:proofErr w:type="gramEnd"/>
+      <w:r>
+        <w:rPr>
+          <w:rFonts w:ascii="Arial" w:hAnsi="Arial" w:cs="Arial"/>
+          <w:color w:val="090922"/>
+          <w:sz w:val="20"/>
+          <w:szCs w:val="20"/>
+        </w:rPr>
+        <w:t xml:space="preserve"> and it is r</w:t>
+      </w:r>
+      <w:r>
+        <w:rPr>
+          <w:rFonts w:ascii="Arial" w:hAnsi="Arial" w:cs="Arial"/>
+          <w:color w:val="090922"/>
+          <w:sz w:val="20"/>
+          <w:szCs w:val="20"/>
+        </w:rPr>
+        <w:t xml:space="preserve">obust </w:t>
+      </w:r>
+      <w:r>
+        <w:rPr>
+          <w:rFonts w:ascii="Arial" w:hAnsi="Arial" w:cs="Arial"/>
+          <w:color w:val="090922"/>
+          <w:sz w:val="20"/>
+          <w:szCs w:val="20"/>
+        </w:rPr>
+        <w:t xml:space="preserve">enough to </w:t>
+      </w:r>
+      <w:r>
+        <w:rPr>
+          <w:rFonts w:ascii="Arial" w:hAnsi="Arial" w:cs="Arial"/>
+          <w:color w:val="090922"/>
+          <w:sz w:val="20"/>
+          <w:szCs w:val="20"/>
+        </w:rPr>
+        <w:t>deal with unknown/missing values</w:t>
+      </w:r>
+    </w:p>
+    <w:p>
+      <w:pPr>
+        <w:spacing w:line="360" w:lineRule="auto"/>
+        <w:jc w:val="both"/>
+        <w:rPr>
+          <w:rFonts w:ascii="Arial" w:hAnsi="Arial" w:cs="Arial"/>
+          <w:color w:val="090922"/>
+          <w:sz w:val="20"/>
+          <w:szCs w:val="20"/>
+        </w:rPr>
+      </w:pPr>
+      <w:r>
+        <w:rPr>
+          <w:rFonts w:ascii="Arial" w:hAnsi="Arial" w:cs="Arial"/>
+          <w:color w:val="090922"/>
+          <w:sz w:val="20"/>
+          <w:szCs w:val="20"/>
+        </w:rPr>
+        <w:t xml:space="preserve">Naïve Bayes </w:t>
+      </w:r>
+      <w:r>
+        <w:rPr>
+          <w:rFonts w:ascii="Arial" w:hAnsi="Arial" w:cs="Arial"/>
+          <w:color w:val="090922"/>
+          <w:sz w:val="20"/>
+          <w:szCs w:val="20"/>
+        </w:rPr>
+        <w:t xml:space="preserve">works on the principles of conditional probability which was derived from Bayes Theorem. As show in the formula below, </w:t>
+      </w:r>
+      <w:r>
+        <w:rPr>
+          <w:rFonts w:ascii="Arial" w:hAnsi="Arial" w:cs="Arial"/>
+          <w:color w:val="090922"/>
+          <w:sz w:val="20"/>
+          <w:szCs w:val="20"/>
+        </w:rPr>
+        <w:t xml:space="preserve">the </w:t>
+      </w:r>
+      <w:r>
+        <w:rPr>
+          <w:rFonts w:ascii="Arial" w:hAnsi="Arial" w:cs="Arial"/>
+          <w:color w:val="090922"/>
+          <w:sz w:val="20"/>
+          <w:szCs w:val="20"/>
+        </w:rPr>
+        <w:t>Bayes Theorem gives the conditional probability of an event A given another event B has occurred.</w:t>
+      </w:r>
+    </w:p>
+    <w:p>
+      <w:pPr>
+        <w:jc w:val="center"/>
+        <w:rPr>
+          <w:rFonts w:ascii="Arial" w:hAnsi="Arial" w:cs="Arial"/>
+          <w:color w:val="090922"/>
+          <w:sz w:val="20"/>
+          <w:szCs w:val="20"/>
+        </w:rPr>
+      </w:pPr>
+      <w:r>
+        <w:rPr>
+          <w:rFonts w:ascii="Arial" w:hAnsi="Arial" w:cs="Arial"/>
+          <w:color w:val="090922"/>
+          <w:sz w:val="20"/>
+          <w:szCs w:val="20"/>
+        </w:rPr>
         <w:drawing>
-          <wp:inline distT="0" distB="0" distL="0" distR="0" wp14:anchorId="461A32BA" wp14:editId="7618EA00">
-            <wp:extent cx="4740051" cy="1280271"/>
+          <wp:inline distT="0" distB="0" distL="0" distR="0" wp14:anchorId="3BEF90E9" wp14:editId="70970831">
+            <wp:extent cx="5311600" cy="1204064"/>
             <wp:effectExtent l="0" t="0" r="3810" b="0"/>
-            <wp:docPr id="1602891560" name="Picture 1"/>
+            <wp:docPr id="1649379908" name="Picture 1"/>
             <wp:cNvGraphicFramePr>
               <a:graphicFrameLocks xmlns:a="http://schemas.openxmlformats.org/drawingml/2006/main" noChangeAspect="1"/>
             </wp:cNvGraphicFramePr>
@@ -285,7 +424,7 @@
               <a:graphicData uri="http://schemas.openxmlformats.org/drawingml/2006/picture">
                 <pic:pic xmlns:pic="http://schemas.openxmlformats.org/drawingml/2006/picture">
                   <pic:nvPicPr>
-                    <pic:cNvPr id="1602891560" name=""/>
+                    <pic:cNvPr id="1649379908" name=""/>
                     <pic:cNvPicPr/>
                   </pic:nvPicPr>
                   <pic:blipFill>
@@ -297,7 +436,7 @@
                   <pic:spPr>
                     <a:xfrm>
                       <a:off x="0" y="0"/>
-                      <a:ext cx="4740051" cy="1280271"/>
+                      <a:ext cx="5311600" cy="1204064"/>
                     </a:xfrm>
                     <a:prstGeom prst="rect">
                       <a:avLst/>
@@ -312,162 +451,624 @@
     </w:p>
     <w:p>
       <w:pPr>
-        <w:pStyle w:val="ListParagraph"/>
-        <w:ind w:left="0"/>
-        <w:rPr>
-          <w:sz w:val="20"/>
-          <w:szCs w:val="20"/>
-        </w:rPr>
-      </w:pPr>
-      <w:r>
-        <w:rPr>
-          <w:color w:val="4EA72E" w:themeColor="accent6"/>
-        </w:rPr>
-        <w:t xml:space="preserve">Slides: </w:t>
-      </w:r>
-      <w:r>
-        <w:rPr>
-          <w:rStyle w:val="textlayer--absolute"/>
-          <w:rFonts w:ascii="Arial" w:hAnsi="Arial" w:cs="Arial"/>
-          <w:sz w:val="20"/>
-          <w:szCs w:val="20"/>
-          <w:shd w:val="clear" w:color="auto" w:fill="F2F2F2"/>
-        </w:rPr>
-        <w:t>General Characteristics of Naïve Bayes</w:t>
-      </w:r>
-      <w:r>
-        <w:rPr>
-          <w:rFonts w:ascii="Lato" w:hAnsi="Lato"/>
-          <w:color w:val="000000"/>
-          <w:sz w:val="20"/>
-          <w:szCs w:val="20"/>
-        </w:rPr>
-        <w:br/>
-      </w:r>
-      <w:r>
-        <w:rPr>
-          <w:rStyle w:val="textlayer--absolute"/>
-          <w:rFonts w:ascii="Arial" w:hAnsi="Arial" w:cs="Arial"/>
-          <w:sz w:val="20"/>
-          <w:szCs w:val="20"/>
-          <w:shd w:val="clear" w:color="auto" w:fill="F2F2F2"/>
-        </w:rPr>
-        <w:t>• One of the most efficient classification techniques as it makes only one</w:t>
-      </w:r>
-      <w:r>
-        <w:rPr>
-          <w:rFonts w:ascii="Lato" w:hAnsi="Lato"/>
-          <w:color w:val="000000"/>
-          <w:sz w:val="20"/>
-          <w:szCs w:val="20"/>
-        </w:rPr>
-        <w:br/>
-      </w:r>
-      <w:r>
-        <w:rPr>
-          <w:rStyle w:val="textlayer--absolute"/>
-          <w:rFonts w:ascii="Arial" w:hAnsi="Arial" w:cs="Arial"/>
-          <w:sz w:val="20"/>
-          <w:szCs w:val="20"/>
-          <w:shd w:val="clear" w:color="auto" w:fill="F2F2F2"/>
-        </w:rPr>
-        <w:t>pass through training data</w:t>
-      </w:r>
-      <w:r>
-        <w:rPr>
-          <w:rFonts w:ascii="Lato" w:hAnsi="Lato"/>
-          <w:color w:val="000000"/>
-          <w:sz w:val="20"/>
-          <w:szCs w:val="20"/>
-        </w:rPr>
-        <w:br/>
-      </w:r>
-      <w:r>
-        <w:rPr>
-          <w:rStyle w:val="textlayer--absolute"/>
-          <w:rFonts w:ascii="Arial" w:hAnsi="Arial" w:cs="Arial"/>
-          <w:sz w:val="20"/>
-          <w:szCs w:val="20"/>
-          <w:shd w:val="clear" w:color="auto" w:fill="F2F2F2"/>
-        </w:rPr>
-        <w:t>• Naïve Bayes works well in practise even though features may not be</w:t>
-      </w:r>
-      <w:r>
-        <w:rPr>
-          <w:rFonts w:ascii="Lato" w:hAnsi="Lato"/>
-          <w:color w:val="000000"/>
-          <w:sz w:val="20"/>
-          <w:szCs w:val="20"/>
-        </w:rPr>
-        <w:br/>
-      </w:r>
-      <w:r>
-        <w:rPr>
-          <w:rStyle w:val="textlayer--absolute"/>
-          <w:rFonts w:ascii="Arial" w:hAnsi="Arial" w:cs="Arial"/>
-          <w:sz w:val="20"/>
-          <w:szCs w:val="20"/>
-          <w:shd w:val="clear" w:color="auto" w:fill="F2F2F2"/>
-        </w:rPr>
-        <w:t>statistically independent</w:t>
-      </w:r>
-      <w:r>
-        <w:rPr>
-          <w:rFonts w:ascii="Lato" w:hAnsi="Lato"/>
-          <w:color w:val="000000"/>
-          <w:sz w:val="20"/>
-          <w:szCs w:val="20"/>
-        </w:rPr>
-        <w:br/>
-      </w:r>
-      <w:r>
-        <w:rPr>
-          <w:rStyle w:val="textlayer--absolute"/>
-          <w:rFonts w:ascii="Arial" w:hAnsi="Arial" w:cs="Arial"/>
-          <w:sz w:val="20"/>
-          <w:szCs w:val="20"/>
-          <w:shd w:val="clear" w:color="auto" w:fill="F2F2F2"/>
-        </w:rPr>
-        <w:t>• In cases where a large number of features are dependent on each other,</w:t>
-      </w:r>
-      <w:r>
-        <w:rPr>
-          <w:rFonts w:ascii="Lato" w:hAnsi="Lato"/>
-          <w:color w:val="000000"/>
-          <w:sz w:val="20"/>
-          <w:szCs w:val="20"/>
-        </w:rPr>
-        <w:br/>
-      </w:r>
-      <w:r>
-        <w:rPr>
-          <w:rStyle w:val="textlayer--absolute"/>
-          <w:rFonts w:ascii="Arial" w:hAnsi="Arial" w:cs="Arial"/>
-          <w:sz w:val="20"/>
-          <w:szCs w:val="20"/>
-          <w:shd w:val="clear" w:color="auto" w:fill="F2F2F2"/>
-        </w:rPr>
-        <w:t>accuracy could drop substantially and a more advanced version called</w:t>
-      </w:r>
-      <w:r>
-        <w:rPr>
-          <w:rFonts w:ascii="Lato" w:hAnsi="Lato"/>
-          <w:color w:val="000000"/>
-          <w:sz w:val="20"/>
-          <w:szCs w:val="20"/>
-        </w:rPr>
-        <w:br/>
-      </w:r>
-      <w:r>
-        <w:rPr>
-          <w:rStyle w:val="textlayer--absolute"/>
-          <w:rFonts w:ascii="Arial" w:hAnsi="Arial" w:cs="Arial"/>
-          <w:sz w:val="20"/>
-          <w:szCs w:val="20"/>
-          <w:shd w:val="clear" w:color="auto" w:fill="F2F2F2"/>
-        </w:rPr>
-        <w:t>Bayesian Network should be used</w:t>
-      </w:r>
+        <w:jc w:val="center"/>
+        <w:rPr>
+          <w:rFonts w:ascii="Arial" w:hAnsi="Arial" w:cs="Arial"/>
+          <w:color w:val="090922"/>
+          <w:sz w:val="16"/>
+          <w:szCs w:val="16"/>
+        </w:rPr>
+      </w:pPr>
+      <w:r>
+        <w:rPr>
+          <w:rFonts w:ascii="Arial" w:hAnsi="Arial" w:cs="Arial"/>
+          <w:color w:val="090922"/>
+          <w:sz w:val="16"/>
+          <w:szCs w:val="16"/>
+        </w:rPr>
+        <w:t>Figure 1: Bayes Theorem Conditional Probability Formula</w:t>
+      </w:r>
+    </w:p>
+    <w:p>
+      <w:pPr>
+        <w:jc w:val="center"/>
+        <w:rPr>
+          <w:rFonts w:ascii="Arial" w:hAnsi="Arial" w:cs="Arial"/>
+          <w:color w:val="090922"/>
+          <w:sz w:val="16"/>
+          <w:szCs w:val="16"/>
+        </w:rPr>
+      </w:pPr>
+    </w:p>
+    <w:p>
+      <w:pPr>
+        <w:spacing w:line="360" w:lineRule="auto"/>
+        <w:jc w:val="both"/>
+        <w:rPr>
+          <w:rFonts w:ascii="Arial" w:hAnsi="Arial" w:cs="Arial"/>
+          <w:color w:val="090922"/>
+          <w:sz w:val="20"/>
+          <w:szCs w:val="20"/>
+        </w:rPr>
+      </w:pPr>
+      <w:r>
+        <w:rPr>
+          <w:rFonts w:ascii="Arial" w:hAnsi="Arial" w:cs="Arial"/>
+          <w:color w:val="090922"/>
+          <w:sz w:val="20"/>
+          <w:szCs w:val="20"/>
+        </w:rPr>
+        <w:t>The Naïve Bayes Algorithm uses Frequency and Likelihood tables to determine the conditional probability</w:t>
+      </w:r>
+      <w:r>
+        <w:rPr>
+          <w:rFonts w:ascii="Arial" w:hAnsi="Arial" w:cs="Arial"/>
+          <w:color w:val="090922"/>
+          <w:sz w:val="20"/>
+          <w:szCs w:val="20"/>
+        </w:rPr>
+        <w:t xml:space="preserve"> (Bayes Theorem)</w:t>
+      </w:r>
+      <w:r>
+        <w:rPr>
+          <w:rFonts w:ascii="Arial" w:hAnsi="Arial" w:cs="Arial"/>
+          <w:color w:val="090922"/>
+          <w:sz w:val="20"/>
+          <w:szCs w:val="20"/>
+        </w:rPr>
+        <w:t xml:space="preserve"> of an event A given event B. </w:t>
+      </w:r>
+    </w:p>
+    <w:p>
+      <w:pPr>
+        <w:spacing w:line="360" w:lineRule="auto"/>
+        <w:jc w:val="both"/>
+        <w:rPr>
+          <w:rFonts w:ascii="Arial" w:hAnsi="Arial" w:cs="Arial"/>
+          <w:color w:val="090922"/>
+          <w:sz w:val="20"/>
+          <w:szCs w:val="20"/>
+        </w:rPr>
+      </w:pPr>
+      <w:r>
+        <w:rPr>
+          <w:rFonts w:ascii="Arial" w:hAnsi="Arial" w:cs="Arial"/>
+          <w:color w:val="090922"/>
+          <w:sz w:val="20"/>
+          <w:szCs w:val="20"/>
+        </w:rPr>
+        <w:t>To better explain how the Naïve Bayes Algorithm works we can use the shopping example dataset below:</w:t>
+      </w:r>
+    </w:p>
+    <w:p>
+      <w:pPr>
+        <w:jc w:val="center"/>
+        <w:rPr>
+          <w:rFonts w:ascii="Arial" w:hAnsi="Arial" w:cs="Arial"/>
+          <w:color w:val="090922"/>
+          <w:sz w:val="20"/>
+          <w:szCs w:val="20"/>
+        </w:rPr>
+      </w:pPr>
+      <w:r>
+        <w:rPr>
+          <w:rFonts w:ascii="Arial" w:hAnsi="Arial" w:cs="Arial"/>
+          <w:color w:val="090922"/>
+          <w:sz w:val="20"/>
+          <w:szCs w:val="20"/>
+        </w:rPr>
+        <w:drawing>
+          <wp:inline distT="0" distB="0" distL="0" distR="0" wp14:anchorId="6D223FED" wp14:editId="55FB5850">
+            <wp:extent cx="2484335" cy="1417443"/>
+            <wp:effectExtent l="0" t="0" r="0" b="0"/>
+            <wp:docPr id="2126551389" name="Picture 1" descr="A white rectangular table with black text&#10;&#10;Description automatically generated"/>
+            <wp:cNvGraphicFramePr>
+              <a:graphicFrameLocks xmlns:a="http://schemas.openxmlformats.org/drawingml/2006/main" noChangeAspect="1"/>
+            </wp:cNvGraphicFramePr>
+            <a:graphic xmlns:a="http://schemas.openxmlformats.org/drawingml/2006/main">
+              <a:graphicData uri="http://schemas.openxmlformats.org/drawingml/2006/picture">
+                <pic:pic xmlns:pic="http://schemas.openxmlformats.org/drawingml/2006/picture">
+                  <pic:nvPicPr>
+                    <pic:cNvPr id="2126551389" name="Picture 1" descr="A white rectangular table with black text&#10;&#10;Description automatically generated"/>
+                    <pic:cNvPicPr/>
+                  </pic:nvPicPr>
+                  <pic:blipFill>
+                    <a:blip r:embed="rId8"/>
+                    <a:stretch>
+                      <a:fillRect/>
+                    </a:stretch>
+                  </pic:blipFill>
+                  <pic:spPr>
+                    <a:xfrm>
+                      <a:off x="0" y="0"/>
+                      <a:ext cx="2484335" cy="1417443"/>
+                    </a:xfrm>
+                    <a:prstGeom prst="rect">
+                      <a:avLst/>
+                    </a:prstGeom>
+                  </pic:spPr>
+                </pic:pic>
+              </a:graphicData>
+            </a:graphic>
+          </wp:inline>
+        </w:drawing>
+      </w:r>
+    </w:p>
+    <w:p>
+      <w:pPr>
+        <w:jc w:val="center"/>
+        <w:rPr>
+          <w:rFonts w:ascii="Arial" w:hAnsi="Arial" w:cs="Arial"/>
+          <w:color w:val="090922"/>
+          <w:sz w:val="20"/>
+          <w:szCs w:val="20"/>
+        </w:rPr>
+      </w:pPr>
+      <w:r>
+        <w:rPr>
+          <w:rFonts w:ascii="Arial" w:hAnsi="Arial" w:cs="Arial"/>
+          <w:color w:val="090922"/>
+          <w:sz w:val="20"/>
+          <w:szCs w:val="20"/>
+        </w:rPr>
+        <w:lastRenderedPageBreak/>
+        <w:t>Table 1: Shopping Dataset</w:t>
+      </w:r>
+    </w:p>
+    <w:p>
+      <w:pPr>
+        <w:rPr>
+          <w:rFonts w:ascii="Arial" w:hAnsi="Arial" w:cs="Arial"/>
+          <w:color w:val="090922"/>
+          <w:sz w:val="20"/>
+          <w:szCs w:val="20"/>
+        </w:rPr>
+      </w:pPr>
+    </w:p>
+    <w:p>
+      <w:pPr>
+        <w:spacing w:line="360" w:lineRule="auto"/>
+        <w:jc w:val="both"/>
+        <w:rPr>
+          <w:rFonts w:ascii="Arial" w:hAnsi="Arial" w:cs="Arial"/>
+          <w:color w:val="090922"/>
+          <w:sz w:val="20"/>
+          <w:szCs w:val="20"/>
+        </w:rPr>
+      </w:pPr>
+      <w:r>
+        <w:rPr>
+          <w:rFonts w:ascii="Arial" w:hAnsi="Arial" w:cs="Arial"/>
+          <w:color w:val="090922"/>
+          <w:sz w:val="20"/>
+          <w:szCs w:val="20"/>
+        </w:rPr>
+        <w:t>Below is a calculation of the Frequency Table and Likelihood Table.</w:t>
+      </w:r>
+    </w:p>
+    <w:p>
+      <w:pPr>
+        <w:rPr>
+          <w:rFonts w:ascii="Arial" w:hAnsi="Arial" w:cs="Arial"/>
+          <w:color w:val="090922"/>
+          <w:sz w:val="20"/>
+          <w:szCs w:val="20"/>
+        </w:rPr>
+      </w:pPr>
+      <w:r>
+        <w:rPr>
+          <w:rFonts w:ascii="Arial" w:hAnsi="Arial" w:cs="Arial"/>
+          <w:color w:val="090922"/>
+          <w:sz w:val="20"/>
+          <w:szCs w:val="20"/>
+        </w:rPr>
+        <w:drawing>
+          <wp:inline distT="0" distB="0" distL="0" distR="0" wp14:anchorId="2677E096" wp14:editId="5FEFA711">
+            <wp:extent cx="5731510" cy="3894455"/>
+            <wp:effectExtent l="0" t="0" r="2540" b="0"/>
+            <wp:docPr id="465774766" name="Picture 1"/>
+            <wp:cNvGraphicFramePr>
+              <a:graphicFrameLocks xmlns:a="http://schemas.openxmlformats.org/drawingml/2006/main" noChangeAspect="1"/>
+            </wp:cNvGraphicFramePr>
+            <a:graphic xmlns:a="http://schemas.openxmlformats.org/drawingml/2006/main">
+              <a:graphicData uri="http://schemas.openxmlformats.org/drawingml/2006/picture">
+                <pic:pic xmlns:pic="http://schemas.openxmlformats.org/drawingml/2006/picture">
+                  <pic:nvPicPr>
+                    <pic:cNvPr id="465774766" name=""/>
+                    <pic:cNvPicPr/>
+                  </pic:nvPicPr>
+                  <pic:blipFill>
+                    <a:blip r:embed="rId9"/>
+                    <a:stretch>
+                      <a:fillRect/>
+                    </a:stretch>
+                  </pic:blipFill>
+                  <pic:spPr>
+                    <a:xfrm>
+                      <a:off x="0" y="0"/>
+                      <a:ext cx="5731510" cy="3894455"/>
+                    </a:xfrm>
+                    <a:prstGeom prst="rect">
+                      <a:avLst/>
+                    </a:prstGeom>
+                  </pic:spPr>
+                </pic:pic>
+              </a:graphicData>
+            </a:graphic>
+          </wp:inline>
+        </w:drawing>
+      </w:r>
+    </w:p>
+    <w:p>
+      <w:pPr>
+        <w:jc w:val="center"/>
+        <w:rPr>
+          <w:rFonts w:ascii="Arial" w:hAnsi="Arial" w:cs="Arial"/>
+          <w:color w:val="090922"/>
+          <w:sz w:val="16"/>
+          <w:szCs w:val="16"/>
+        </w:rPr>
+      </w:pPr>
+      <w:r>
+        <w:rPr>
+          <w:rFonts w:ascii="Arial" w:hAnsi="Arial" w:cs="Arial"/>
+          <w:color w:val="090922"/>
+          <w:sz w:val="16"/>
+          <w:szCs w:val="16"/>
+        </w:rPr>
+        <w:t>Figure 1.2: Frequency Table and Likelihood Table for Shopping Dataset</w:t>
+      </w:r>
+    </w:p>
+    <w:p>
+      <w:pPr>
+        <w:spacing w:line="360" w:lineRule="auto"/>
+        <w:jc w:val="both"/>
+        <w:rPr>
+          <w:rFonts w:ascii="Arial" w:hAnsi="Arial" w:cs="Arial"/>
+          <w:color w:val="090922"/>
+          <w:sz w:val="20"/>
+          <w:szCs w:val="20"/>
+        </w:rPr>
+      </w:pPr>
+    </w:p>
+    <w:p>
+      <w:pPr>
+        <w:spacing w:line="360" w:lineRule="auto"/>
+        <w:jc w:val="both"/>
+        <w:rPr>
+          <w:rFonts w:ascii="Arial" w:hAnsi="Arial" w:cs="Arial"/>
+          <w:color w:val="090922"/>
+          <w:sz w:val="20"/>
+          <w:szCs w:val="20"/>
+        </w:rPr>
+      </w:pPr>
+      <w:r>
+        <w:rPr>
+          <w:rFonts w:ascii="Arial" w:hAnsi="Arial" w:cs="Arial"/>
+          <w:color w:val="090922"/>
+          <w:sz w:val="20"/>
+          <w:szCs w:val="20"/>
+        </w:rPr>
+        <w:t xml:space="preserve">From the Frequency and Likelihood Tables in Figure 1.2, we can determine the probability of whether there will be No Buys on a Holiday with a Discount and Free Delivery vs Buys on a Holiday with a Discount and Free Delivery.  These tables tell us how many times specific combinations of certain Buy and No Buy events have occurred and under what conditions </w:t>
+      </w:r>
+      <w:proofErr w:type="spellStart"/>
+      <w:r>
+        <w:rPr>
+          <w:rFonts w:ascii="Arial" w:hAnsi="Arial" w:cs="Arial"/>
+          <w:color w:val="090922"/>
+          <w:sz w:val="20"/>
+          <w:szCs w:val="20"/>
+        </w:rPr>
+        <w:t>ie</w:t>
+      </w:r>
+      <w:proofErr w:type="spellEnd"/>
+      <w:r>
+        <w:rPr>
+          <w:rFonts w:ascii="Arial" w:hAnsi="Arial" w:cs="Arial"/>
+          <w:color w:val="090922"/>
+          <w:sz w:val="20"/>
+          <w:szCs w:val="20"/>
+        </w:rPr>
+        <w:t>: Weekend, Weekday, Holiday, Discount, No Discount, Free Delivery and No Free Delivery.</w:t>
+      </w:r>
+    </w:p>
+    <w:p>
+      <w:pPr>
+        <w:spacing w:line="360" w:lineRule="auto"/>
+        <w:jc w:val="both"/>
+        <w:rPr>
+          <w:rFonts w:ascii="Arial" w:hAnsi="Arial" w:cs="Arial"/>
+          <w:color w:val="090922"/>
+          <w:sz w:val="20"/>
+          <w:szCs w:val="20"/>
+        </w:rPr>
+      </w:pPr>
+      <w:r>
+        <w:rPr>
+          <w:rFonts w:ascii="Arial" w:hAnsi="Arial" w:cs="Arial"/>
+          <w:color w:val="090922"/>
+          <w:sz w:val="20"/>
+          <w:szCs w:val="20"/>
+        </w:rPr>
+        <w:t>As an example, we can then determine the probability of No Buy with Discount and Free delivery on a Holiday and the probability of Buy with Discount and Free delivery on a Holiday. This is shown in Figure 1.4 below.</w:t>
+      </w:r>
+    </w:p>
+    <w:p>
+      <w:pPr>
+        <w:jc w:val="center"/>
+        <w:rPr>
+          <w:rFonts w:ascii="Arial" w:hAnsi="Arial" w:cs="Arial"/>
+          <w:color w:val="090922"/>
+          <w:sz w:val="20"/>
+          <w:szCs w:val="20"/>
+        </w:rPr>
+      </w:pPr>
+      <w:r>
+        <w:rPr>
+          <w:rFonts w:ascii="Arial" w:hAnsi="Arial" w:cs="Arial"/>
+          <w:color w:val="090922"/>
+          <w:sz w:val="20"/>
+          <w:szCs w:val="20"/>
+        </w:rPr>
+        <w:lastRenderedPageBreak/>
+        <w:drawing>
+          <wp:inline distT="0" distB="0" distL="0" distR="0" wp14:anchorId="07E92972" wp14:editId="03D4E0ED">
+            <wp:extent cx="6173302" cy="1996440"/>
+            <wp:effectExtent l="0" t="0" r="0" b="3810"/>
+            <wp:docPr id="1317580063" name="Picture 1" descr="A screenshot of a computer&#10;&#10;Description automatically generated"/>
+            <wp:cNvGraphicFramePr>
+              <a:graphicFrameLocks xmlns:a="http://schemas.openxmlformats.org/drawingml/2006/main" noChangeAspect="1"/>
+            </wp:cNvGraphicFramePr>
+            <a:graphic xmlns:a="http://schemas.openxmlformats.org/drawingml/2006/main">
+              <a:graphicData uri="http://schemas.openxmlformats.org/drawingml/2006/picture">
+                <pic:pic xmlns:pic="http://schemas.openxmlformats.org/drawingml/2006/picture">
+                  <pic:nvPicPr>
+                    <pic:cNvPr id="1317580063" name="Picture 1" descr="A screenshot of a computer&#10;&#10;Description automatically generated"/>
+                    <pic:cNvPicPr/>
+                  </pic:nvPicPr>
+                  <pic:blipFill>
+                    <a:blip r:embed="rId10"/>
+                    <a:stretch>
+                      <a:fillRect/>
+                    </a:stretch>
+                  </pic:blipFill>
+                  <pic:spPr>
+                    <a:xfrm>
+                      <a:off x="0" y="0"/>
+                      <a:ext cx="6177836" cy="1997906"/>
+                    </a:xfrm>
+                    <a:prstGeom prst="rect">
+                      <a:avLst/>
+                    </a:prstGeom>
+                  </pic:spPr>
+                </pic:pic>
+              </a:graphicData>
+            </a:graphic>
+          </wp:inline>
+        </w:drawing>
+      </w:r>
+    </w:p>
+    <w:p>
+      <w:pPr>
+        <w:jc w:val="center"/>
+        <w:rPr>
+          <w:rFonts w:ascii="Arial" w:hAnsi="Arial" w:cs="Arial"/>
+          <w:color w:val="090922"/>
+          <w:sz w:val="16"/>
+          <w:szCs w:val="16"/>
+        </w:rPr>
+      </w:pPr>
+      <w:r>
+        <w:rPr>
+          <w:rFonts w:ascii="Arial" w:hAnsi="Arial" w:cs="Arial"/>
+          <w:color w:val="090922"/>
+          <w:sz w:val="16"/>
+          <w:szCs w:val="16"/>
+        </w:rPr>
+        <w:t xml:space="preserve">Figure 1.4: Probability of No </w:t>
+      </w:r>
+      <w:proofErr w:type="gramStart"/>
+      <w:r>
+        <w:rPr>
+          <w:rFonts w:ascii="Arial" w:hAnsi="Arial" w:cs="Arial"/>
+          <w:color w:val="090922"/>
+          <w:sz w:val="16"/>
+          <w:szCs w:val="16"/>
+        </w:rPr>
+        <w:t>Purchase  vs</w:t>
+      </w:r>
+      <w:proofErr w:type="gramEnd"/>
+      <w:r>
+        <w:rPr>
+          <w:rFonts w:ascii="Arial" w:hAnsi="Arial" w:cs="Arial"/>
+          <w:color w:val="090922"/>
+          <w:sz w:val="16"/>
+          <w:szCs w:val="16"/>
+        </w:rPr>
+        <w:t xml:space="preserve"> Purchase with Discount and Free Delivery on a Holiday</w:t>
+      </w:r>
+    </w:p>
+    <w:p>
+      <w:pPr>
+        <w:spacing w:line="360" w:lineRule="auto"/>
+        <w:jc w:val="both"/>
+        <w:rPr>
+          <w:rFonts w:ascii="Arial" w:hAnsi="Arial" w:cs="Arial"/>
+          <w:color w:val="090922"/>
+          <w:sz w:val="20"/>
+          <w:szCs w:val="20"/>
+        </w:rPr>
+      </w:pPr>
+      <w:r>
+        <w:rPr>
+          <w:rFonts w:ascii="Arial" w:hAnsi="Arial" w:cs="Arial"/>
+          <w:color w:val="090922"/>
+          <w:sz w:val="20"/>
+          <w:szCs w:val="20"/>
+        </w:rPr>
+        <w:t>As per Figure 1.4, the probability of No Buy with Discount and Free delivery on a Holiday is 76.60% while the probability of Buy with Discount and Free delivery on a Holiday 22.70%.</w:t>
+      </w:r>
+    </w:p>
+    <w:p>
+      <w:pPr>
+        <w:spacing w:line="360" w:lineRule="auto"/>
+        <w:jc w:val="both"/>
+        <w:rPr>
+          <w:rFonts w:ascii="Arial" w:hAnsi="Arial" w:cs="Arial"/>
+          <w:color w:val="090922"/>
+          <w:sz w:val="20"/>
+          <w:szCs w:val="20"/>
+        </w:rPr>
+      </w:pPr>
+      <w:r>
+        <w:rPr>
+          <w:rFonts w:ascii="Arial" w:hAnsi="Arial" w:cs="Arial"/>
+          <w:color w:val="090922"/>
+          <w:sz w:val="20"/>
+          <w:szCs w:val="20"/>
+        </w:rPr>
+        <w:t xml:space="preserve">To finalise the Naïve Bayes Algorithm, the probabilities then need to be Normalised to determine the likelihood of the events occurring. This </w:t>
+      </w:r>
+      <w:r>
+        <w:rPr>
+          <w:rFonts w:ascii="Arial" w:hAnsi="Arial" w:cs="Arial"/>
+          <w:color w:val="090922"/>
+          <w:sz w:val="20"/>
+          <w:szCs w:val="20"/>
+        </w:rPr>
+        <w:t>is</w:t>
+      </w:r>
+      <w:r>
+        <w:rPr>
+          <w:rFonts w:ascii="Arial" w:hAnsi="Arial" w:cs="Arial"/>
+          <w:color w:val="090922"/>
+          <w:sz w:val="20"/>
+          <w:szCs w:val="20"/>
+        </w:rPr>
+        <w:t xml:space="preserve"> </w:t>
+      </w:r>
+      <w:r>
+        <w:rPr>
+          <w:rFonts w:ascii="Arial" w:hAnsi="Arial" w:cs="Arial"/>
+          <w:color w:val="090922"/>
+          <w:sz w:val="20"/>
+          <w:szCs w:val="20"/>
+        </w:rPr>
+        <w:t xml:space="preserve">how the Naïve Bayes Model classifies the data. The Figure below shows the normalisation process. </w:t>
+      </w:r>
+    </w:p>
+    <w:p>
+      <w:pPr>
+        <w:jc w:val="center"/>
+        <w:rPr>
+          <w:rFonts w:ascii="Arial" w:hAnsi="Arial" w:cs="Arial"/>
+          <w:color w:val="090922"/>
+          <w:sz w:val="20"/>
+          <w:szCs w:val="20"/>
+        </w:rPr>
+      </w:pPr>
+      <w:r>
+        <w:rPr>
+          <w:rFonts w:ascii="Arial" w:hAnsi="Arial" w:cs="Arial"/>
+          <w:color w:val="090922"/>
+          <w:sz w:val="20"/>
+          <w:szCs w:val="20"/>
+        </w:rPr>
+        <w:drawing>
+          <wp:inline distT="0" distB="0" distL="0" distR="0" wp14:anchorId="5109B55F" wp14:editId="7C7FD2C7">
+            <wp:extent cx="4214225" cy="1928027"/>
+            <wp:effectExtent l="0" t="0" r="0" b="0"/>
+            <wp:docPr id="1497492369" name="Picture 1" descr="A screenshot of a calculator&#10;&#10;Description automatically generated"/>
+            <wp:cNvGraphicFramePr>
+              <a:graphicFrameLocks xmlns:a="http://schemas.openxmlformats.org/drawingml/2006/main" noChangeAspect="1"/>
+            </wp:cNvGraphicFramePr>
+            <a:graphic xmlns:a="http://schemas.openxmlformats.org/drawingml/2006/main">
+              <a:graphicData uri="http://schemas.openxmlformats.org/drawingml/2006/picture">
+                <pic:pic xmlns:pic="http://schemas.openxmlformats.org/drawingml/2006/picture">
+                  <pic:nvPicPr>
+                    <pic:cNvPr id="1497492369" name="Picture 1" descr="A screenshot of a calculator&#10;&#10;Description automatically generated"/>
+                    <pic:cNvPicPr/>
+                  </pic:nvPicPr>
+                  <pic:blipFill>
+                    <a:blip r:embed="rId11"/>
+                    <a:stretch>
+                      <a:fillRect/>
+                    </a:stretch>
+                  </pic:blipFill>
+                  <pic:spPr>
+                    <a:xfrm>
+                      <a:off x="0" y="0"/>
+                      <a:ext cx="4214225" cy="1928027"/>
+                    </a:xfrm>
+                    <a:prstGeom prst="rect">
+                      <a:avLst/>
+                    </a:prstGeom>
+                  </pic:spPr>
+                </pic:pic>
+              </a:graphicData>
+            </a:graphic>
+          </wp:inline>
+        </w:drawing>
+      </w:r>
+    </w:p>
+    <w:p>
+      <w:pPr>
+        <w:jc w:val="center"/>
+        <w:rPr>
+          <w:rFonts w:ascii="Arial" w:hAnsi="Arial" w:cs="Arial"/>
+          <w:color w:val="090922"/>
+          <w:sz w:val="16"/>
+          <w:szCs w:val="16"/>
+        </w:rPr>
+      </w:pPr>
+      <w:r>
+        <w:rPr>
+          <w:rFonts w:ascii="Arial" w:hAnsi="Arial" w:cs="Arial"/>
+          <w:color w:val="090922"/>
+          <w:sz w:val="16"/>
+          <w:szCs w:val="16"/>
+        </w:rPr>
+        <w:t>Figure 1.5: Normalising the Probabilities of the Shopping Dataset</w:t>
+      </w:r>
+    </w:p>
+    <w:p>
+      <w:pPr>
+        <w:spacing w:line="360" w:lineRule="auto"/>
+        <w:jc w:val="both"/>
+        <w:rPr>
+          <w:rFonts w:ascii="Arial" w:hAnsi="Arial" w:cs="Arial"/>
+          <w:color w:val="090922"/>
+          <w:sz w:val="16"/>
+          <w:szCs w:val="16"/>
+        </w:rPr>
+      </w:pPr>
+    </w:p>
+    <w:p>
+      <w:pPr>
+        <w:spacing w:line="360" w:lineRule="auto"/>
+        <w:jc w:val="both"/>
+        <w:rPr>
+          <w:rFonts w:ascii="Arial" w:hAnsi="Arial" w:cs="Arial"/>
+          <w:color w:val="090922"/>
+          <w:sz w:val="20"/>
+          <w:szCs w:val="20"/>
+        </w:rPr>
+      </w:pPr>
+      <w:r>
+        <w:rPr>
+          <w:rFonts w:ascii="Arial" w:hAnsi="Arial" w:cs="Arial"/>
+          <w:color w:val="090922"/>
+          <w:sz w:val="20"/>
+          <w:szCs w:val="20"/>
+        </w:rPr>
+        <w:t>Figure 1.5 tells us the likelihood of Purchase with Discount, Free Delivery on a holiday is 22.86% and the likelihood of No Purchase with Discount, Free Delivery on a Holiday is 77.14%. From this, we can conclude that the shopping data tells us that on average, customers will not buy on a holiday with a discount and free delivery.</w:t>
+      </w:r>
+    </w:p>
+    <w:p>
+      <w:pPr>
+        <w:spacing w:line="360" w:lineRule="auto"/>
+        <w:jc w:val="both"/>
+      </w:pPr>
     </w:p>
     <w:p>
       <w:pPr>
@@ -570,6 +1171,7 @@
           <w:sz w:val="23"/>
           <w:szCs w:val="23"/>
         </w:rPr>
+        <w:lastRenderedPageBreak/>
         <w:t xml:space="preserve">c) </w:t>
       </w:r>
       <w:r>
@@ -1106,6 +1708,7 @@
         <w:t xml:space="preserve">Use the </w:t>
       </w:r>
       <w:proofErr w:type="spellStart"/>
+      <w:proofErr w:type="gramStart"/>
       <w:r>
         <w:rPr>
           <w:rFonts w:ascii="Times New Roman" w:hAnsi="Times New Roman" w:cs="Times New Roman"/>
@@ -1116,6 +1719,7 @@
         <w:t>sklearn.MLPClassifier</w:t>
       </w:r>
       <w:proofErr w:type="spellEnd"/>
+      <w:proofErr w:type="gramEnd"/>
       <w:r>
         <w:rPr>
           <w:rFonts w:ascii="Times New Roman" w:hAnsi="Times New Roman" w:cs="Times New Roman"/>
@@ -1515,7 +2119,17 @@
           <w:sz w:val="23"/>
           <w:szCs w:val="23"/>
         </w:rPr>
-        <w:t>1. Python Notebook (.</w:t>
+        <w:t xml:space="preserve">1. Python Notebook </w:t>
+      </w:r>
+      <w:proofErr w:type="gramStart"/>
+      <w:r>
+        <w:rPr>
+          <w:rFonts w:ascii="Times New Roman" w:hAnsi="Times New Roman" w:cs="Times New Roman"/>
+          <w:color w:val="E97132" w:themeColor="accent2"/>
+          <w:sz w:val="23"/>
+          <w:szCs w:val="23"/>
+        </w:rPr>
+        <w:t>(.</w:t>
       </w:r>
       <w:proofErr w:type="spellStart"/>
       <w:r>
@@ -1528,6 +2142,7 @@
         <w:t>ipynb</w:t>
       </w:r>
       <w:proofErr w:type="spellEnd"/>
+      <w:proofErr w:type="gramEnd"/>
       <w:r>
         <w:rPr>
           <w:rFonts w:ascii="Times New Roman" w:hAnsi="Times New Roman" w:cs="Times New Roman"/>
@@ -1586,7 +2201,7 @@
       </w:r>
     </w:p>
     <w:sectPr>
-      <w:headerReference w:type="default" r:id="rId8"/>
+      <w:headerReference w:type="default" r:id="rId12"/>
       <w:pgSz w:w="11906" w:h="16838"/>
       <w:pgMar w:top="1440" w:right="1440" w:bottom="1440" w:left="1440" w:header="709" w:footer="709" w:gutter="0"/>
       <w:cols w:space="708"/>
@@ -2201,7 +2816,6 @@
     <w:next w:val="Normal"/>
     <w:link w:val="Heading2Char"/>
     <w:uiPriority w:val="9"/>
-    <w:semiHidden/>
     <w:unhideWhenUsed/>
     <w:qFormat/>
     <w:rsid w:val="002D7A40"/>
@@ -2376,7 +2990,6 @@
   <w:style w:type="character" w:default="1" w:styleId="DefaultParagraphFont">
     <w:name w:val="Default Paragraph Font"/>
     <w:uiPriority w:val="1"/>
-    <w:semiHidden/>
     <w:unhideWhenUsed/>
   </w:style>
   <w:style w:type="table" w:default="1" w:styleId="TableNormal">
@@ -2418,7 +3031,6 @@
     <w:basedOn w:val="DefaultParagraphFont"/>
     <w:link w:val="Heading2"/>
     <w:uiPriority w:val="9"/>
-    <w:semiHidden/>
     <w:rsid w:val="002D7A40"/>
     <w:rPr>
       <w:rFonts w:asciiTheme="majorHAnsi" w:eastAsiaTheme="majorEastAsia" w:hAnsiTheme="majorHAnsi" w:cstheme="majorBidi"/>

</xml_diff>

<commit_message>
To Do list updated
</commit_message>
<xml_diff>
--- a/BankDataset_Sukjaem18029208_Laing0783063.docx
+++ b/BankDataset_Sukjaem18029208_Laing0783063.docx
@@ -83,6 +83,7 @@
           <w:szCs w:val="23"/>
         </w:rPr>
       </w:pPr>
+      <w:proofErr w:type="gramStart"/>
       <w:r>
         <w:rPr>
           <w:rFonts w:ascii="Times New Roman" w:hAnsi="Times New Roman" w:cs="Times New Roman"/>
@@ -101,7 +102,19 @@
           <w:sz w:val="23"/>
           <w:szCs w:val="23"/>
         </w:rPr>
-        <w:t xml:space="preserve">Explain the KNN and Naïve Bayes Algorithms [10 marks] </w:t>
+        <w:t>Explain</w:t>
+      </w:r>
+      <w:proofErr w:type="gramEnd"/>
+      <w:r>
+        <w:rPr>
+          <w:rFonts w:ascii="Times New Roman" w:hAnsi="Times New Roman" w:cs="Times New Roman"/>
+          <w:b/>
+          <w:bCs/>
+          <w:color w:val="E97132" w:themeColor="accent2"/>
+          <w:sz w:val="23"/>
+          <w:szCs w:val="23"/>
+        </w:rPr>
+        <w:t xml:space="preserve"> the KNN and Naïve Bayes Algorithms [10 marks] </w:t>
       </w:r>
     </w:p>
     <w:p>
@@ -196,8 +209,9 @@
           <w:lang w:eastAsia="en-NZ"/>
           <w14:ligatures w14:val="none"/>
         </w:rPr>
-        <w:t xml:space="preserve">In the Textbook; Introduction to Data Minin, </w:t>
-      </w:r>
+        <w:t xml:space="preserve">In the </w:t>
+      </w:r>
+      <w:proofErr w:type="gramStart"/>
       <w:r>
         <w:rPr>
           <w:rFonts w:ascii="Arial" w:eastAsia="Times New Roman" w:hAnsi="Arial" w:cs="Arial"/>
@@ -208,8 +222,9 @@
           <w:lang w:eastAsia="en-NZ"/>
           <w14:ligatures w14:val="none"/>
         </w:rPr>
-        <w:t>Tan</w:t>
-      </w:r>
+        <w:t>Textbook;</w:t>
+      </w:r>
+      <w:proofErr w:type="gramEnd"/>
       <w:r>
         <w:rPr>
           <w:rFonts w:ascii="Arial" w:eastAsia="Times New Roman" w:hAnsi="Arial" w:cs="Arial"/>
@@ -220,73 +235,7 @@
           <w:lang w:eastAsia="en-NZ"/>
           <w14:ligatures w14:val="none"/>
         </w:rPr>
-        <w:t xml:space="preserve"> et al, 2019,</w:t>
-      </w:r>
-      <w:r>
-        <w:rPr>
-          <w:rFonts w:ascii="Arial" w:eastAsia="Times New Roman" w:hAnsi="Arial" w:cs="Arial"/>
-          <w:kern w:val="0"/>
-          <w:sz w:val="20"/>
-          <w:szCs w:val="20"/>
-          <w:lang w:eastAsia="en-NZ"/>
-          <w14:ligatures w14:val="none"/>
-        </w:rPr>
-        <w:t xml:space="preserve"> explain the KNN Algorithm as an equation</w:t>
-      </w:r>
-      <w:r>
-        <w:rPr>
-          <w:rFonts w:ascii="Arial" w:eastAsia="Times New Roman" w:hAnsi="Arial" w:cs="Arial"/>
-          <w:kern w:val="0"/>
-          <w:sz w:val="20"/>
-          <w:szCs w:val="20"/>
-          <w:lang w:eastAsia="en-NZ"/>
-          <w14:ligatures w14:val="none"/>
-        </w:rPr>
-        <w:t xml:space="preserve"> </w:t>
-      </w:r>
-      <w:r>
-        <w:rPr>
-          <w:rFonts w:ascii="Arial" w:eastAsia="Times New Roman" w:hAnsi="Arial" w:cs="Arial"/>
-          <w:kern w:val="0"/>
-          <w:sz w:val="20"/>
-          <w:szCs w:val="20"/>
-          <w:lang w:eastAsia="en-NZ"/>
-          <w14:ligatures w14:val="none"/>
-        </w:rPr>
-        <w:t xml:space="preserve">calculating distance for datapoint </w:t>
-      </w:r>
-      <w:r>
-        <w:rPr>
-          <w:rFonts w:ascii="Arial" w:eastAsia="Times New Roman" w:hAnsi="Arial" w:cs="Arial"/>
-          <w:kern w:val="0"/>
-          <w:sz w:val="20"/>
-          <w:szCs w:val="20"/>
-          <w:lang w:eastAsia="en-NZ"/>
-          <w14:ligatures w14:val="none"/>
-        </w:rPr>
-        <w:t>z</w:t>
-      </w:r>
-      <w:r>
-        <w:rPr>
-          <w:rFonts w:ascii="Arial" w:eastAsia="Times New Roman" w:hAnsi="Arial" w:cs="Arial"/>
-          <w:kern w:val="0"/>
-          <w:sz w:val="20"/>
-          <w:szCs w:val="20"/>
-          <w:lang w:eastAsia="en-NZ"/>
-          <w14:ligatures w14:val="none"/>
-        </w:rPr>
-        <w:t xml:space="preserve"> which is the datapoint in question.</w:t>
-      </w:r>
-      <w:r>
-        <w:rPr>
-          <w:rFonts w:ascii="Arial" w:eastAsia="Times New Roman" w:hAnsi="Arial" w:cs="Arial"/>
-          <w:kern w:val="0"/>
-          <w:sz w:val="20"/>
-          <w:szCs w:val="20"/>
-          <w:lang w:eastAsia="en-NZ"/>
-          <w14:ligatures w14:val="none"/>
-        </w:rPr>
-        <w:t xml:space="preserve"> Data points that are located far away from z have a weaker impact on the classification of z in comparison to data points that are closer to z, </w:t>
+        <w:t xml:space="preserve"> Introduction to Data Minin, </w:t>
       </w:r>
       <w:r>
         <w:rPr>
@@ -298,7 +247,7 @@
           <w:lang w:eastAsia="en-NZ"/>
           <w14:ligatures w14:val="none"/>
         </w:rPr>
-        <w:t>Tan et al, 2019.</w:t>
+        <w:t>Tan</w:t>
       </w:r>
       <w:r>
         <w:rPr>
@@ -306,9 +255,99 @@
           <w:kern w:val="0"/>
           <w:sz w:val="20"/>
           <w:szCs w:val="20"/>
+          <w:highlight w:val="yellow"/>
           <w:lang w:eastAsia="en-NZ"/>
           <w14:ligatures w14:val="none"/>
         </w:rPr>
+        <w:t xml:space="preserve"> et al, 2019,</w:t>
+      </w:r>
+      <w:r>
+        <w:rPr>
+          <w:rFonts w:ascii="Arial" w:eastAsia="Times New Roman" w:hAnsi="Arial" w:cs="Arial"/>
+          <w:kern w:val="0"/>
+          <w:sz w:val="20"/>
+          <w:szCs w:val="20"/>
+          <w:lang w:eastAsia="en-NZ"/>
+          <w14:ligatures w14:val="none"/>
+        </w:rPr>
+        <w:t xml:space="preserve"> explain the KNN Algorithm as an equation</w:t>
+      </w:r>
+      <w:r>
+        <w:rPr>
+          <w:rFonts w:ascii="Arial" w:eastAsia="Times New Roman" w:hAnsi="Arial" w:cs="Arial"/>
+          <w:kern w:val="0"/>
+          <w:sz w:val="20"/>
+          <w:szCs w:val="20"/>
+          <w:lang w:eastAsia="en-NZ"/>
+          <w14:ligatures w14:val="none"/>
+        </w:rPr>
+        <w:t xml:space="preserve"> </w:t>
+      </w:r>
+      <w:r>
+        <w:rPr>
+          <w:rFonts w:ascii="Arial" w:eastAsia="Times New Roman" w:hAnsi="Arial" w:cs="Arial"/>
+          <w:kern w:val="0"/>
+          <w:sz w:val="20"/>
+          <w:szCs w:val="20"/>
+          <w:lang w:eastAsia="en-NZ"/>
+          <w14:ligatures w14:val="none"/>
+        </w:rPr>
+        <w:t xml:space="preserve">calculating distance for datapoint </w:t>
+      </w:r>
+      <w:r>
+        <w:rPr>
+          <w:rFonts w:ascii="Arial" w:eastAsia="Times New Roman" w:hAnsi="Arial" w:cs="Arial"/>
+          <w:kern w:val="0"/>
+          <w:sz w:val="20"/>
+          <w:szCs w:val="20"/>
+          <w:lang w:eastAsia="en-NZ"/>
+          <w14:ligatures w14:val="none"/>
+        </w:rPr>
+        <w:t>z</w:t>
+      </w:r>
+      <w:r>
+        <w:rPr>
+          <w:rFonts w:ascii="Arial" w:eastAsia="Times New Roman" w:hAnsi="Arial" w:cs="Arial"/>
+          <w:kern w:val="0"/>
+          <w:sz w:val="20"/>
+          <w:szCs w:val="20"/>
+          <w:lang w:eastAsia="en-NZ"/>
+          <w14:ligatures w14:val="none"/>
+        </w:rPr>
+        <w:t xml:space="preserve"> which is the datapoint in question.</w:t>
+      </w:r>
+      <w:r>
+        <w:rPr>
+          <w:rFonts w:ascii="Arial" w:eastAsia="Times New Roman" w:hAnsi="Arial" w:cs="Arial"/>
+          <w:kern w:val="0"/>
+          <w:sz w:val="20"/>
+          <w:szCs w:val="20"/>
+          <w:lang w:eastAsia="en-NZ"/>
+          <w14:ligatures w14:val="none"/>
+        </w:rPr>
+        <w:t xml:space="preserve"> Data points that are located far away from z have a weaker impact on the classification of z in comparison to data points that are closer to z, </w:t>
+      </w:r>
+      <w:r>
+        <w:rPr>
+          <w:rFonts w:ascii="Arial" w:eastAsia="Times New Roman" w:hAnsi="Arial" w:cs="Arial"/>
+          <w:kern w:val="0"/>
+          <w:sz w:val="20"/>
+          <w:szCs w:val="20"/>
+          <w:highlight w:val="yellow"/>
+          <w:lang w:eastAsia="en-NZ"/>
+          <w14:ligatures w14:val="none"/>
+        </w:rPr>
+        <w:t>Tan et al, 2019.</w:t>
+      </w:r>
+      <w:r>
+        <w:rPr>
+          <w:rFonts w:ascii="Arial" w:eastAsia="Times New Roman" w:hAnsi="Arial" w:cs="Arial"/>
+          <w:kern w:val="0"/>
+          <w:sz w:val="20"/>
+          <w:szCs w:val="20"/>
+          <w:lang w:eastAsia="en-NZ"/>
+          <w14:ligatures w14:val="none"/>
+        </w:rPr>
         <w:t xml:space="preserve"> </w:t>
       </w:r>
     </w:p>
@@ -326,6 +365,7 @@
       <w:r>
         <w:rPr>
           <w:rFonts w:ascii="Arial" w:hAnsi="Arial" w:cs="Arial"/>
+          <w:noProof/>
           <w:color w:val="090922"/>
           <w:sz w:val="20"/>
           <w:szCs w:val="20"/>
@@ -493,6 +533,7 @@
       <w:r>
         <w:rPr>
           <w:rFonts w:ascii="Arial" w:hAnsi="Arial" w:cs="Arial"/>
+          <w:noProof/>
           <w:color w:val="090922"/>
           <w:sz w:val="20"/>
           <w:szCs w:val="20"/>
@@ -569,7 +610,27 @@
           <w:sz w:val="16"/>
           <w:szCs w:val="16"/>
         </w:rPr>
-        <w:t>: Probability of No Purchase  vs Purchase with Discount and Free Delivery on a Holiday</w:t>
+        <w:t xml:space="preserve">: Probability of No </w:t>
+      </w:r>
+      <w:proofErr w:type="gramStart"/>
+      <w:r>
+        <w:rPr>
+          <w:rFonts w:ascii="Arial" w:hAnsi="Arial" w:cs="Arial"/>
+          <w:color w:val="090922"/>
+          <w:sz w:val="16"/>
+          <w:szCs w:val="16"/>
+        </w:rPr>
+        <w:t>Purchase  vs</w:t>
+      </w:r>
+      <w:proofErr w:type="gramEnd"/>
+      <w:r>
+        <w:rPr>
+          <w:rFonts w:ascii="Arial" w:hAnsi="Arial" w:cs="Arial"/>
+          <w:color w:val="090922"/>
+          <w:sz w:val="16"/>
+          <w:szCs w:val="16"/>
+        </w:rPr>
+        <w:t xml:space="preserve"> Purchase with Discount and Free Delivery on a Holiday</w:t>
       </w:r>
     </w:p>
     <w:p>
@@ -713,8 +774,19 @@
           <w:sz w:val="20"/>
           <w:szCs w:val="20"/>
         </w:rPr>
-        <w:t>to implement</w:t>
-      </w:r>
+        <w:t xml:space="preserve">to </w:t>
+      </w:r>
+      <w:proofErr w:type="gramStart"/>
+      <w:r>
+        <w:rPr>
+          <w:rFonts w:ascii="Arial" w:hAnsi="Arial" w:cs="Arial"/>
+          <w:color w:val="090922"/>
+          <w:sz w:val="20"/>
+          <w:szCs w:val="20"/>
+        </w:rPr>
+        <w:t>implement</w:t>
+      </w:r>
+      <w:proofErr w:type="gramEnd"/>
       <w:r>
         <w:rPr>
           <w:rFonts w:ascii="Arial" w:hAnsi="Arial" w:cs="Arial"/>
@@ -1283,7 +1355,27 @@
           <w:sz w:val="16"/>
           <w:szCs w:val="16"/>
         </w:rPr>
-        <w:t>Figure 1.4: Probability of No Purchase  vs Purchase with Discount and Free Delivery on a Holiday</w:t>
+        <w:t xml:space="preserve">Figure 1.4: Probability of No </w:t>
+      </w:r>
+      <w:proofErr w:type="gramStart"/>
+      <w:r>
+        <w:rPr>
+          <w:rFonts w:ascii="Arial" w:hAnsi="Arial" w:cs="Arial"/>
+          <w:color w:val="090922"/>
+          <w:sz w:val="16"/>
+          <w:szCs w:val="16"/>
+        </w:rPr>
+        <w:t>Purchase  vs</w:t>
+      </w:r>
+      <w:proofErr w:type="gramEnd"/>
+      <w:r>
+        <w:rPr>
+          <w:rFonts w:ascii="Arial" w:hAnsi="Arial" w:cs="Arial"/>
+          <w:color w:val="090922"/>
+          <w:sz w:val="16"/>
+          <w:szCs w:val="16"/>
+        </w:rPr>
+        <w:t xml:space="preserve"> Purchase with Discount and Free Delivery on a Holiday</w:t>
       </w:r>
     </w:p>
     <w:p>
@@ -2106,6 +2198,7 @@
         <w:t xml:space="preserve">Use the </w:t>
       </w:r>
       <w:proofErr w:type="spellStart"/>
+      <w:proofErr w:type="gramStart"/>
       <w:r>
         <w:rPr>
           <w:rFonts w:ascii="Times New Roman" w:hAnsi="Times New Roman" w:cs="Times New Roman"/>
@@ -2116,6 +2209,7 @@
         <w:t>sklearn.MLPClassifier</w:t>
       </w:r>
       <w:proofErr w:type="spellEnd"/>
+      <w:proofErr w:type="gramEnd"/>
       <w:r>
         <w:rPr>
           <w:rFonts w:ascii="Times New Roman" w:hAnsi="Times New Roman" w:cs="Times New Roman"/>
@@ -2515,7 +2609,17 @@
           <w:sz w:val="23"/>
           <w:szCs w:val="23"/>
         </w:rPr>
-        <w:t>1. Python Notebook (.</w:t>
+        <w:t xml:space="preserve">1. Python Notebook </w:t>
+      </w:r>
+      <w:proofErr w:type="gramStart"/>
+      <w:r>
+        <w:rPr>
+          <w:rFonts w:ascii="Times New Roman" w:hAnsi="Times New Roman" w:cs="Times New Roman"/>
+          <w:color w:val="E97132" w:themeColor="accent2"/>
+          <w:sz w:val="23"/>
+          <w:szCs w:val="23"/>
+        </w:rPr>
+        <w:t>(.</w:t>
       </w:r>
       <w:proofErr w:type="spellStart"/>
       <w:r>
@@ -2528,6 +2632,7 @@
         <w:t>ipynb</w:t>
       </w:r>
       <w:proofErr w:type="spellEnd"/>
+      <w:proofErr w:type="gramEnd"/>
       <w:r>
         <w:rPr>
           <w:rFonts w:ascii="Times New Roman" w:hAnsi="Times New Roman" w:cs="Times New Roman"/>
@@ -2561,7 +2666,10 @@
     <w:p>
       <w:pPr>
         <w:rPr>
-          <w:color w:val="E97132" w:themeColor="accent2"/>
+          <w:rFonts w:ascii="Times New Roman" w:hAnsi="Times New Roman" w:cs="Times New Roman"/>
+          <w:color w:val="E97132" w:themeColor="accent2"/>
+          <w:sz w:val="23"/>
+          <w:szCs w:val="23"/>
         </w:rPr>
       </w:pPr>
       <w:r>
@@ -2584,6 +2692,161 @@
         </w:rPr>
         <w:t>: the report should focus on presenting your findings and insights. Please refrain from including the code file in your report, as including code in the report will result in a penalty.</w:t>
       </w:r>
+    </w:p>
+    <w:p>
+      <w:pPr>
+        <w:rPr>
+          <w:rFonts w:ascii="Times New Roman" w:hAnsi="Times New Roman" w:cs="Times New Roman"/>
+          <w:color w:val="E97132" w:themeColor="accent2"/>
+          <w:sz w:val="23"/>
+          <w:szCs w:val="23"/>
+        </w:rPr>
+      </w:pPr>
+    </w:p>
+    <w:p>
+      <w:pPr>
+        <w:rPr>
+          <w:rFonts w:ascii="Times New Roman" w:hAnsi="Times New Roman" w:cs="Times New Roman"/>
+          <w:color w:val="E97132" w:themeColor="accent2"/>
+          <w:sz w:val="23"/>
+          <w:szCs w:val="23"/>
+        </w:rPr>
+      </w:pPr>
+    </w:p>
+    <w:p>
+      <w:pPr>
+        <w:rPr>
+          <w:rFonts w:ascii="Times New Roman" w:hAnsi="Times New Roman" w:cs="Times New Roman"/>
+          <w:color w:val="E97132" w:themeColor="accent2"/>
+          <w:sz w:val="23"/>
+          <w:szCs w:val="23"/>
+        </w:rPr>
+      </w:pPr>
+    </w:p>
+    <w:p>
+      <w:pPr>
+        <w:rPr>
+          <w:rFonts w:ascii="Times New Roman" w:hAnsi="Times New Roman" w:cs="Times New Roman"/>
+          <w:color w:val="E97132" w:themeColor="accent2"/>
+          <w:sz w:val="23"/>
+          <w:szCs w:val="23"/>
+        </w:rPr>
+      </w:pPr>
+      <w:r>
+        <w:rPr>
+          <w:rFonts w:ascii="Times New Roman" w:hAnsi="Times New Roman" w:cs="Times New Roman"/>
+          <w:color w:val="E97132" w:themeColor="accent2"/>
+          <w:sz w:val="23"/>
+          <w:szCs w:val="23"/>
+        </w:rPr>
+        <w:t>TO DO:</w:t>
+      </w:r>
+    </w:p>
+    <w:p>
+      <w:pPr>
+        <w:pStyle w:val="ListParagraph"/>
+        <w:numPr>
+          <w:ilvl w:val="0"/>
+          <w:numId w:val="2"/>
+        </w:numPr>
+        <w:rPr>
+          <w:color w:val="E97132" w:themeColor="accent2"/>
+        </w:rPr>
+      </w:pPr>
+      <w:r>
+        <w:rPr>
+          <w:color w:val="E97132" w:themeColor="accent2"/>
+        </w:rPr>
+        <w:t>EDA – changed ‘</w:t>
+      </w:r>
+      <w:proofErr w:type="spellStart"/>
+      <w:r>
+        <w:rPr>
+          <w:color w:val="E97132" w:themeColor="accent2"/>
+        </w:rPr>
+        <w:t>pdays</w:t>
+      </w:r>
+      <w:proofErr w:type="spellEnd"/>
+      <w:r>
+        <w:rPr>
+          <w:color w:val="E97132" w:themeColor="accent2"/>
+        </w:rPr>
+        <w:t>’ or ‘</w:t>
+      </w:r>
+      <w:proofErr w:type="spellStart"/>
+      <w:r>
+        <w:rPr>
+          <w:color w:val="E97132" w:themeColor="accent2"/>
+        </w:rPr>
+        <w:t>past_days</w:t>
+      </w:r>
+      <w:proofErr w:type="spellEnd"/>
+      <w:r>
+        <w:rPr>
+          <w:color w:val="E97132" w:themeColor="accent2"/>
+        </w:rPr>
+        <w:t xml:space="preserve">’ to categorical from </w:t>
+      </w:r>
+      <w:proofErr w:type="gramStart"/>
+      <w:r>
+        <w:rPr>
+          <w:color w:val="E97132" w:themeColor="accent2"/>
+        </w:rPr>
+        <w:t>numeric</w:t>
+      </w:r>
+      <w:proofErr w:type="gramEnd"/>
+    </w:p>
+    <w:p>
+      <w:pPr>
+        <w:pStyle w:val="ListParagraph"/>
+        <w:numPr>
+          <w:ilvl w:val="0"/>
+          <w:numId w:val="2"/>
+        </w:numPr>
+        <w:rPr>
+          <w:color w:val="E97132" w:themeColor="accent2"/>
+        </w:rPr>
+      </w:pPr>
+      <w:r>
+        <w:rPr>
+          <w:color w:val="E97132" w:themeColor="accent2"/>
+        </w:rPr>
+        <w:t xml:space="preserve">Check z-score for balance, </w:t>
+      </w:r>
+      <w:proofErr w:type="spellStart"/>
+      <w:r>
+        <w:rPr>
+          <w:color w:val="E97132" w:themeColor="accent2"/>
+        </w:rPr>
+        <w:t>last_contact_dur</w:t>
+      </w:r>
+      <w:proofErr w:type="spellEnd"/>
+      <w:r>
+        <w:rPr>
+          <w:color w:val="E97132" w:themeColor="accent2"/>
+        </w:rPr>
+        <w:t xml:space="preserve"> to better represent overall data </w:t>
+      </w:r>
+      <w:proofErr w:type="gramStart"/>
+      <w:r>
+        <w:rPr>
+          <w:color w:val="E97132" w:themeColor="accent2"/>
+        </w:rPr>
+        <w:t>set</w:t>
+      </w:r>
+      <w:proofErr w:type="gramEnd"/>
+    </w:p>
+    <w:p>
+      <w:pPr>
+        <w:pStyle w:val="ListParagraph"/>
+        <w:numPr>
+          <w:ilvl w:val="0"/>
+          <w:numId w:val="2"/>
+        </w:numPr>
+        <w:rPr>
+          <w:color w:val="E97132" w:themeColor="accent2"/>
+        </w:rPr>
+      </w:pPr>
     </w:p>
     <w:sectPr>
       <w:headerReference w:type="default" r:id="rId14"/>
@@ -2654,13 +2917,8 @@
       <w:jc w:val="right"/>
     </w:pPr>
     <w:r>
-      <w:t xml:space="preserve">William </w:t>
+      <w:t>William Sukjaem</w:t>
     </w:r>
-    <w:proofErr w:type="spellStart"/>
-    <w:r>
-      <w:t>Sukjaem</w:t>
-    </w:r>
-    <w:proofErr w:type="spellEnd"/>
   </w:p>
   <w:p>
     <w:pPr>
@@ -2677,6 +2935,119 @@
 <file path=word/numbering.xml><?xml version="1.0" encoding="utf-8"?>
 <w:numbering xmlns:wpc="http://schemas.microsoft.com/office/word/2010/wordprocessingCanvas" xmlns:cx="http://schemas.microsoft.com/office/drawing/2014/chartex" xmlns:cx1="http://schemas.microsoft.com/office/drawing/2015/9/8/chartex" xmlns:cx2="http://schemas.microsoft.com/office/drawing/2015/10/21/chartex" xmlns:cx3="http://schemas.microsoft.com/office/drawing/2016/5/9/chartex" xmlns:cx4="http://schemas.microsoft.com/office/drawing/2016/5/10/chartex" xmlns:cx5="http://schemas.microsoft.com/office/drawing/2016/5/11/chartex" xmlns:cx6="http://schemas.microsoft.com/office/drawing/2016/5/12/chartex" xmlns:cx7="http://schemas.microsoft.com/office/drawing/2016/5/13/chartex" xmlns:cx8="http://schemas.microsoft.com/office/drawing/2016/5/14/chartex" xmlns:mc="http://schemas.openxmlformats.org/markup-compatibility/2006" xmlns:aink="http://schemas.microsoft.com/office/drawing/2016/ink" xmlns:am3d="http://schemas.microsoft.com/office/drawing/2017/model3d" xmlns:o="urn:schemas-microsoft-com:office:office" xmlns:oel="http://schemas.microsoft.com/office/2019/extlst" xmlns:r="http://schemas.openxmlformats.org/officeDocument/2006/relationships" xmlns:m="http://schemas.openxmlformats.org/officeDocument/2006/math" xmlns:v="urn:schemas-microsoft-com:vml" xmlns:wp14="http://schemas.microsoft.com/office/word/2010/wordprocessingDrawing" xmlns:wp="http://schemas.openxmlformats.org/drawingml/2006/wordprocessingDrawing" xmlns:w10="urn:schemas-microsoft-com:office:word" xmlns:w="http://schemas.openxmlformats.org/wordprocessingml/2006/main" xmlns:w14="http://schemas.microsoft.com/office/word/2010/wordml" xmlns:w15="http://schemas.microsoft.com/office/word/2012/wordml" xmlns:w16cex="http://schemas.microsoft.com/office/word/2018/wordml/cex" xmlns:w16cid="http://schemas.microsoft.com/office/word/2016/wordml/cid" xmlns:w16="http://schemas.microsoft.com/office/word/2018/wordml" xmlns:w16du="http://schemas.microsoft.com/office/word/2023/wordml/word16du" xmlns:w16sdtdh="http://schemas.microsoft.com/office/word/2020/wordml/sdtdatahash" xmlns:w16se="http://schemas.microsoft.com/office/word/2015/wordml/symex" xmlns:wpg="http://schemas.microsoft.com/office/word/2010/wordprocessingGroup" xmlns:wpi="http://schemas.microsoft.com/office/word/2010/wordprocessingInk" xmlns:wne="http://schemas.microsoft.com/office/word/2006/wordml" xmlns:wps="http://schemas.microsoft.com/office/word/2010/wordprocessingShape" mc:Ignorable="w14 w15 w16se w16cid w16 w16cex w16sdtdh w16du wp14">
   <w:abstractNum w:abstractNumId="0" w15:restartNumberingAfterBreak="0">
+    <w:nsid w:val="54377F80"/>
+    <w:multiLevelType w:val="hybridMultilevel"/>
+    <w:tmpl w:val="C08AF04A"/>
+    <w:lvl w:ilvl="0" w:tplc="AA981624">
+      <w:numFmt w:val="bullet"/>
+      <w:lvlText w:val=""/>
+      <w:lvlJc w:val="left"/>
+      <w:pPr>
+        <w:ind w:left="720" w:hanging="360"/>
+      </w:pPr>
+      <w:rPr>
+        <w:rFonts w:ascii="Symbol" w:eastAsiaTheme="minorHAnsi" w:hAnsi="Symbol" w:cs="Times New Roman" w:hint="default"/>
+        <w:sz w:val="23"/>
+      </w:rPr>
+    </w:lvl>
+    <w:lvl w:ilvl="1" w:tplc="14090003" w:tentative="1">
+      <w:start w:val="1"/>
+      <w:numFmt w:val="bullet"/>
+      <w:lvlText w:val="o"/>
+      <w:lvlJc w:val="left"/>
+      <w:pPr>
+        <w:ind w:left="1440" w:hanging="360"/>
+      </w:pPr>
+      <w:rPr>
+        <w:rFonts w:ascii="Courier New" w:hAnsi="Courier New" w:cs="Courier New" w:hint="default"/>
+      </w:rPr>
+    </w:lvl>
+    <w:lvl w:ilvl="2" w:tplc="14090005" w:tentative="1">
+      <w:start w:val="1"/>
+      <w:numFmt w:val="bullet"/>
+      <w:lvlText w:val=""/>
+      <w:lvlJc w:val="left"/>
+      <w:pPr>
+        <w:ind w:left="2160" w:hanging="360"/>
+      </w:pPr>
+      <w:rPr>
+        <w:rFonts w:ascii="Wingdings" w:hAnsi="Wingdings" w:hint="default"/>
+      </w:rPr>
+    </w:lvl>
+    <w:lvl w:ilvl="3" w:tplc="14090001" w:tentative="1">
+      <w:start w:val="1"/>
+      <w:numFmt w:val="bullet"/>
+      <w:lvlText w:val=""/>
+      <w:lvlJc w:val="left"/>
+      <w:pPr>
+        <w:ind w:left="2880" w:hanging="360"/>
+      </w:pPr>
+      <w:rPr>
+        <w:rFonts w:ascii="Symbol" w:hAnsi="Symbol" w:hint="default"/>
+      </w:rPr>
+    </w:lvl>
+    <w:lvl w:ilvl="4" w:tplc="14090003" w:tentative="1">
+      <w:start w:val="1"/>
+      <w:numFmt w:val="bullet"/>
+      <w:lvlText w:val="o"/>
+      <w:lvlJc w:val="left"/>
+      <w:pPr>
+        <w:ind w:left="3600" w:hanging="360"/>
+      </w:pPr>
+      <w:rPr>
+        <w:rFonts w:ascii="Courier New" w:hAnsi="Courier New" w:cs="Courier New" w:hint="default"/>
+      </w:rPr>
+    </w:lvl>
+    <w:lvl w:ilvl="5" w:tplc="14090005" w:tentative="1">
+      <w:start w:val="1"/>
+      <w:numFmt w:val="bullet"/>
+      <w:lvlText w:val=""/>
+      <w:lvlJc w:val="left"/>
+      <w:pPr>
+        <w:ind w:left="4320" w:hanging="360"/>
+      </w:pPr>
+      <w:rPr>
+        <w:rFonts w:ascii="Wingdings" w:hAnsi="Wingdings" w:hint="default"/>
+      </w:rPr>
+    </w:lvl>
+    <w:lvl w:ilvl="6" w:tplc="14090001" w:tentative="1">
+      <w:start w:val="1"/>
+      <w:numFmt w:val="bullet"/>
+      <w:lvlText w:val=""/>
+      <w:lvlJc w:val="left"/>
+      <w:pPr>
+        <w:ind w:left="5040" w:hanging="360"/>
+      </w:pPr>
+      <w:rPr>
+        <w:rFonts w:ascii="Symbol" w:hAnsi="Symbol" w:hint="default"/>
+      </w:rPr>
+    </w:lvl>
+    <w:lvl w:ilvl="7" w:tplc="14090003" w:tentative="1">
+      <w:start w:val="1"/>
+      <w:numFmt w:val="bullet"/>
+      <w:lvlText w:val="o"/>
+      <w:lvlJc w:val="left"/>
+      <w:pPr>
+        <w:ind w:left="5760" w:hanging="360"/>
+      </w:pPr>
+      <w:rPr>
+        <w:rFonts w:ascii="Courier New" w:hAnsi="Courier New" w:cs="Courier New" w:hint="default"/>
+      </w:rPr>
+    </w:lvl>
+    <w:lvl w:ilvl="8" w:tplc="14090005" w:tentative="1">
+      <w:start w:val="1"/>
+      <w:numFmt w:val="bullet"/>
+      <w:lvlText w:val=""/>
+      <w:lvlJc w:val="left"/>
+      <w:pPr>
+        <w:ind w:left="6480" w:hanging="360"/>
+      </w:pPr>
+      <w:rPr>
+        <w:rFonts w:ascii="Wingdings" w:hAnsi="Wingdings" w:hint="default"/>
+      </w:rPr>
+    </w:lvl>
+  </w:abstractNum>
+  <w:abstractNum w:abstractNumId="1" w15:restartNumberingAfterBreak="0">
     <w:nsid w:val="72F45E53"/>
     <w:multiLevelType w:val="hybridMultilevel"/>
     <w:tmpl w:val="2CDEAE3A"/>
@@ -2767,6 +3138,9 @@
     </w:lvl>
   </w:abstractNum>
   <w:num w:numId="1" w16cid:durableId="79644049">
+    <w:abstractNumId w:val="1"/>
+  </w:num>
+  <w:num w:numId="2" w16cid:durableId="1476532367">
     <w:abstractNumId w:val="0"/>
   </w:num>
 </w:numbering>

</xml_diff>